<commit_message>
continuar corrigiendo frecuencia absoluta acumulada
</commit_message>
<xml_diff>
--- a/Tema 1. Estadítica descriptiva.docx
+++ b/Tema 1. Estadítica descriptiva.docx
@@ -3389,7 +3389,7 @@
     </w:p>
     <w:p>
       <w:r>
-        <w:t>La estadística inferencial sí intenta predecir algunas características de un grupo de personas a partir del resultado de una muestra. Por ejemplo, si durante el trascurso de los años, una asignatura A tiene más nota media que una asignatura B, se puede considerar que las y los estudiantes consideran la asignatura A es más fácil y es esperable que en años posteriores el número de aprobados de la asignatura A sea mayor que el número de aprobados de la asignatura B.</w:t>
+        <w:t>La estadística inferencial intenta predecir algunas características de un grupo de personas a partir del resultado de una muestra. Por ejemplo, si durante el trascurso de los años, una asignatura A tiene más nota media que una asignatura B, se puede considerar que las y los estudiantes consideran la asignatura A es más fácil y es esperable que en años posteriores el número de aprobados de la asignatura A sea mayor que el número de aprobados de la asignatura B.</w:t>
       </w:r>
     </w:p>
     <w:p>
@@ -3434,6 +3434,9 @@
       <w:r>
         <w:t>Se desea conocer el número de ciudadanos de un concejo que aprueba la gestión de su alcalde.</w:t>
       </w:r>
+      <w:r>
+        <w:t xml:space="preserve"> La población son todos los ciudadanos</w:t>
+      </w:r>
     </w:p>
     <w:p>
       <w:pPr>
@@ -3449,6 +3452,9 @@
       <w:r>
         <w:t>En una fábrica de refrescos se desea realizar un análisis de calidad y conocer si las latas finales están en buenas condiciones.</w:t>
       </w:r>
+      <w:r>
+        <w:t xml:space="preserve"> La población son todas las latas de refrescos</w:t>
+      </w:r>
     </w:p>
     <w:p>
       <w:r>
@@ -3566,18 +3572,28 @@
         <w:t xml:space="preserve"> el color de ojos de una población.</w:t>
       </w:r>
       <w:r>
-        <w:t xml:space="preserve"> Este grupo a su vez se puede dividir en atributos nominales o atributos nominales. Los atributos nominales no se pueden ordenar, por ejemplo, las profesiones</w:t>
-      </w:r>
-      <w:r>
-        <w:t xml:space="preserve">; mientras que los ordinales sí se pueden ordenar, por </w:t>
-      </w:r>
-      <w:proofErr w:type="gramStart"/>
-      <w:r>
-        <w:t>ejemplo</w:t>
-      </w:r>
-      <w:proofErr w:type="gramEnd"/>
-      <w:r>
-        <w:t xml:space="preserve"> la carácter leve, grave o muy grave de una falta.</w:t>
+        <w:t xml:space="preserve"> Este grupo a su vez se puede dividir en atributos nominales o atributos</w:t>
+      </w:r>
+      <w:r>
+        <w:t xml:space="preserve"> ordinales</w:t>
+      </w:r>
+      <w:r>
+        <w:t>. Los atributos nominales no se pueden ordenar, por ejemplo, las profesiones</w:t>
+      </w:r>
+      <w:r>
+        <w:t>; mientras que los ordinales sí se pueden ordenar, por ejemplo</w:t>
+      </w:r>
+      <w:r>
+        <w:t>,</w:t>
+      </w:r>
+      <w:r>
+        <w:t xml:space="preserve"> la carácter leve, grave o muy grave de un</w:t>
+      </w:r>
+      <w:r>
+        <w:t xml:space="preserve"> conjunto de faltas</w:t>
+      </w:r>
+      <w:r>
+        <w:t>.</w:t>
       </w:r>
     </w:p>
     <w:p>
@@ -3589,7 +3605,13 @@
         </w:numPr>
       </w:pPr>
       <w:r>
-        <w:t>Variables: son aquellos parámetros o estadísticos que representan una característica cuantitativa, es decir, se puede representar por números. Por ejemplo, el peso o la edad de una población.</w:t>
+        <w:t>Variables: son aquellos parámetros o estadísticos que representan una característica cuantitativa, es decir, se puede representar por números. Por ejemplo, el peso</w:t>
+      </w:r>
+      <w:r>
+        <w:t xml:space="preserve"> </w:t>
+      </w:r>
+      <w:r>
+        <w:t>de una población.</w:t>
       </w:r>
       <w:r>
         <w:t xml:space="preserve"> Las variables se suelen representar por letras mayúsculas: X, Y….</w:t>
@@ -3704,16 +3726,18 @@
     </w:p>
     <w:p>
       <w:r>
-        <w:t>Para cada valor de las variables se anotan lo siguientes valores:</w:t>
-      </w:r>
-    </w:p>
-    <w:p>
-      <w:pPr>
-        <w:pStyle w:val="Ttulo2"/>
-      </w:pPr>
-      <w:bookmarkStart w:id="9" w:name="_Toc219979053"/>
-      <w:r>
-        <w:t>Frecuencia absoluta, n</w:t>
+        <w:t xml:space="preserve">A cada </w:t>
+      </w:r>
+      <w:proofErr w:type="gramStart"/>
+      <w:r>
+        <w:t>una</w:t>
+      </w:r>
+      <w:proofErr w:type="gramEnd"/>
+      <w:r>
+        <w:t xml:space="preserve"> de los posibles valores que puede tomar la variable se le designa por </w:t>
+      </w:r>
+      <w:r>
+        <w:t>X</w:t>
       </w:r>
       <w:r>
         <w:rPr>
@@ -3721,14 +3745,17 @@
         </w:rPr>
         <w:t>i</w:t>
       </w:r>
-      <w:bookmarkEnd w:id="9"/>
+      <w:r>
+        <w:t>, siendo i: 1, 2, 3…</w:t>
+      </w:r>
     </w:p>
     <w:p>
-      <w:r>
-        <w:t>Representa el número de veces que se repite cada valor</w:t>
-      </w:r>
-      <w:r>
-        <w:t>. A cada uno de los valores se le representa por X</w:t>
+      <w:pPr>
+        <w:pStyle w:val="Ttulo2"/>
+      </w:pPr>
+      <w:bookmarkStart w:id="9" w:name="_Toc219979053"/>
+      <w:r>
+        <w:t>Frecuencia absoluta, n</w:t>
       </w:r>
       <w:r>
         <w:rPr>
@@ -3736,18 +3763,21 @@
         </w:rPr>
         <w:t>i</w:t>
       </w:r>
-      <w:r>
-        <w:t xml:space="preserve">, </w:t>
-      </w:r>
-      <w:r>
-        <w:t xml:space="preserve">siendo i=1, 2, 3… </w:t>
-      </w:r>
+      <w:bookmarkEnd w:id="9"/>
     </w:p>
     <w:p>
+      <w:r>
+        <w:t>Representa el número de veces que se repite cada valor</w:t>
+      </w:r>
+      <w:r>
+        <w:t xml:space="preserve">. </w:t>
+      </w:r>
+      <w:bookmarkStart w:id="10" w:name="_Toc219979054"/>
+    </w:p>
+    <w:p>
       <w:pPr>
         <w:pStyle w:val="Ttulo2"/>
       </w:pPr>
-      <w:bookmarkStart w:id="10" w:name="_Toc219979054"/>
       <w:r>
         <w:t>Frecuencia absoluta acumulada, N</w:t>
       </w:r>
@@ -6956,13 +6986,7 @@
         <w:fldChar w:fldCharType="end"/>
       </w:r>
       <w:r>
-        <w:t xml:space="preserve">. </w:t>
-      </w:r>
-      <w:r>
-        <w:t xml:space="preserve">Para la representación de cada intervalo se usan rectángulos. </w:t>
-      </w:r>
-      <w:r>
-        <w:t>En estos casos importa tanto la altura de la barra, como la base del rectángulo.</w:t>
+        <w:t>. Para la representación de cada intervalo se usan rectángulos. En estos casos importa tanto la altura de la barra, como la base del rectángulo.</w:t>
       </w:r>
     </w:p>
     <w:p>
@@ -7007,6 +7031,9 @@
     </w:p>
     <w:p>
       <w:r>
+        <w:rPr>
+          <w:noProof/>
+        </w:rPr>
         <w:drawing>
           <wp:inline distT="0" distB="0" distL="0" distR="0" wp14:anchorId="40E59DA6" wp14:editId="2AEDD2A3">
             <wp:extent cx="6496957" cy="5325218"/>
@@ -8566,10 +8593,7 @@
         <w:t>3</w:t>
       </w:r>
       <w:r>
-        <w:t xml:space="preserve">, la base inferior es el </w:t>
-      </w:r>
-      <w:r>
-        <w:t>Q</w:t>
+        <w:t>, la base inferior es el Q</w:t>
       </w:r>
       <w:r>
         <w:rPr>
@@ -8716,19 +8740,7 @@
             <w:rPr>
               <w:rFonts w:ascii="Cambria Math" w:hAnsi="Cambria Math"/>
             </w:rPr>
-            <m:t>M</m:t>
-          </m:r>
-          <m:r>
-            <w:rPr>
-              <w:rFonts w:ascii="Cambria Math" w:hAnsi="Cambria Math"/>
-            </w:rPr>
-            <m:t>áximo</m:t>
-          </m:r>
-          <m:r>
-            <w:rPr>
-              <w:rFonts w:ascii="Cambria Math" w:hAnsi="Cambria Math"/>
-            </w:rPr>
-            <m:t xml:space="preserve"> {</m:t>
+            <m:t>Máximo {</m:t>
           </m:r>
           <m:sSub>
             <m:sSubPr>
@@ -8792,13 +8804,7 @@
             <w:rPr>
               <w:rFonts w:ascii="Cambria Math" w:hAnsi="Cambria Math"/>
             </w:rPr>
-            <m:t>-</m:t>
-          </m:r>
-          <m:r>
-            <w:rPr>
-              <w:rFonts w:ascii="Cambria Math" w:hAnsi="Cambria Math"/>
-            </w:rPr>
-            <m:t>1,5·RI}</m:t>
+            <m:t>-1,5·RI}</m:t>
           </m:r>
         </m:oMath>
       </m:oMathPara>
@@ -8809,6 +8815,9 @@
         <w:jc w:val="center"/>
       </w:pPr>
       <w:r>
+        <w:rPr>
+          <w:noProof/>
+        </w:rPr>
         <w:lastRenderedPageBreak/>
         <w:drawing>
           <wp:inline distT="0" distB="0" distL="0" distR="0" wp14:anchorId="22AB89FB" wp14:editId="56C51118">
@@ -10298,16 +10307,7 @@
         <w:t>i</w:t>
       </w:r>
       <w:r>
-        <w:t xml:space="preserve"> que</w:t>
-      </w:r>
-      <w:r>
-        <w:t xml:space="preserve"> divide al conjunto de los datos ordenados de manera que</w:t>
-      </w:r>
-      <w:r>
-        <w:t xml:space="preserve"> a</w:t>
-      </w:r>
-      <w:r>
-        <w:t xml:space="preserve">l menos </w:t>
+        <w:t xml:space="preserve"> que divide al conjunto de los datos ordenados de manera que al menos </w:t>
       </w:r>
       <w:r>
         <w:t>e</w:t>
@@ -10316,10 +10316,7 @@
         <w:t>l 50% de los elementos es menor o igual que la mediana.</w:t>
       </w:r>
       <w:r>
-        <w:t xml:space="preserve"> También se puede definir como </w:t>
-      </w:r>
-      <w:r>
-        <w:t>el valor x</w:t>
+        <w:t xml:space="preserve"> También se puede definir como el valor x</w:t>
       </w:r>
       <w:r>
         <w:rPr>
@@ -10328,19 +10325,7 @@
         <w:t>i</w:t>
       </w:r>
       <w:r>
-        <w:t xml:space="preserve"> que divide al conjunto de los datos ordenados de manera que al menos </w:t>
-      </w:r>
-      <w:r>
-        <w:t>e</w:t>
-      </w:r>
-      <w:r>
-        <w:t xml:space="preserve">l 50% de los elementos </w:t>
-      </w:r>
-      <w:r>
-        <w:t>es mayor</w:t>
-      </w:r>
-      <w:r>
-        <w:t xml:space="preserve"> o igual que la mediana</w:t>
+        <w:t xml:space="preserve"> que divide al conjunto de los datos ordenados de manera que al menos el 50% de los elementos es mayor o igual que la mediana</w:t>
       </w:r>
     </w:p>
     <w:p>
@@ -10410,10 +10395,7 @@
               <w:t>i</w:t>
             </w:r>
             <w:r>
-              <w:t xml:space="preserve"> y </w:t>
-            </w:r>
-            <w:r>
-              <w:t>N</w:t>
+              <w:t xml:space="preserve"> y N</w:t>
             </w:r>
             <w:r>
               <w:rPr>
@@ -10504,223 +10486,6 @@
             </w:r>
             <w:r>
               <w:t>:</w:t>
-            </w:r>
-          </w:p>
-          <w:p>
-            <w:pPr>
-              <w:pStyle w:val="Prrafodelista"/>
-            </w:pPr>
-            <m:oMathPara>
-              <m:oMath>
-                <m:r>
-                  <w:rPr>
-                    <w:rFonts w:ascii="Cambria Math" w:hAnsi="Cambria Math"/>
-                  </w:rPr>
-                  <m:t>Me=</m:t>
-                </m:r>
-                <m:f>
-                  <m:fPr>
-                    <m:ctrlPr>
-                      <w:rPr>
-                        <w:rFonts w:ascii="Cambria Math" w:hAnsi="Cambria Math"/>
-                        <w:i/>
-                      </w:rPr>
-                    </m:ctrlPr>
-                  </m:fPr>
-                  <m:num>
-                    <m:sSub>
-                      <m:sSubPr>
-                        <m:ctrlPr>
-                          <w:rPr>
-                            <w:rFonts w:ascii="Cambria Math" w:hAnsi="Cambria Math"/>
-                            <w:i/>
-                          </w:rPr>
-                        </m:ctrlPr>
-                      </m:sSubPr>
-                      <m:e>
-                        <m:r>
-                          <w:rPr>
-                            <w:rFonts w:ascii="Cambria Math" w:hAnsi="Cambria Math"/>
-                          </w:rPr>
-                          <m:t>X</m:t>
-                        </m:r>
-                      </m:e>
-                      <m:sub>
-                        <m:r>
-                          <w:rPr>
-                            <w:rFonts w:ascii="Cambria Math" w:hAnsi="Cambria Math"/>
-                          </w:rPr>
-                          <m:t>i</m:t>
-                        </m:r>
-                      </m:sub>
-                    </m:sSub>
-                    <m:r>
-                      <w:rPr>
-                        <w:rFonts w:ascii="Cambria Math" w:hAnsi="Cambria Math"/>
-                      </w:rPr>
-                      <m:t>+</m:t>
-                    </m:r>
-                    <m:sSub>
-                      <m:sSubPr>
-                        <m:ctrlPr>
-                          <w:rPr>
-                            <w:rFonts w:ascii="Cambria Math" w:hAnsi="Cambria Math"/>
-                            <w:i/>
-                          </w:rPr>
-                        </m:ctrlPr>
-                      </m:sSubPr>
-                      <m:e>
-                        <m:r>
-                          <w:rPr>
-                            <w:rFonts w:ascii="Cambria Math" w:hAnsi="Cambria Math"/>
-                          </w:rPr>
-                          <m:t>X</m:t>
-                        </m:r>
-                      </m:e>
-                      <m:sub>
-                        <m:r>
-                          <w:rPr>
-                            <w:rFonts w:ascii="Cambria Math" w:hAnsi="Cambria Math"/>
-                          </w:rPr>
-                          <m:t>i</m:t>
-                        </m:r>
-                        <m:r>
-                          <w:rPr>
-                            <w:rFonts w:ascii="Cambria Math" w:hAnsi="Cambria Math"/>
-                          </w:rPr>
-                          <m:t>+1</m:t>
-                        </m:r>
-                      </m:sub>
-                    </m:sSub>
-                  </m:num>
-                  <m:den>
-                    <m:r>
-                      <w:rPr>
-                        <w:rFonts w:ascii="Cambria Math" w:hAnsi="Cambria Math"/>
-                      </w:rPr>
-                      <m:t>2</m:t>
-                    </m:r>
-                  </m:den>
-                </m:f>
-              </m:oMath>
-            </m:oMathPara>
-          </w:p>
-          <w:p>
-            <w:pPr>
-              <w:pStyle w:val="Prrafodelista"/>
-              <w:numPr>
-                <w:ilvl w:val="0"/>
-                <w:numId w:val="75"/>
-              </w:numPr>
-            </w:pPr>
-            <w:r>
-              <w:t>En caso contrario, la mediana es el primer valor que sobrepase al resultado de la división del paso 2.</w:t>
-            </w:r>
-          </w:p>
-          <w:p/>
-        </w:tc>
-        <w:tc>
-          <w:tcPr>
-            <w:tcW w:w="5228" w:type="dxa"/>
-          </w:tcPr>
-          <w:p>
-            <w:pPr>
-              <w:rPr>
-                <w:b/>
-                <w:bCs/>
-              </w:rPr>
-            </w:pPr>
-            <w:r>
-              <w:rPr>
-                <w:b/>
-                <w:bCs/>
-              </w:rPr>
-              <w:t xml:space="preserve">Con </w:t>
-            </w:r>
-            <w:r>
-              <w:rPr>
-                <w:b/>
-                <w:bCs/>
-              </w:rPr>
-              <w:t>porcentajes acumulados</w:t>
-            </w:r>
-          </w:p>
-          <w:p>
-            <w:pPr>
-              <w:jc w:val="center"/>
-              <w:rPr>
-                <w:b/>
-                <w:bCs/>
-              </w:rPr>
-            </w:pPr>
-          </w:p>
-          <w:p>
-            <w:pPr>
-              <w:pStyle w:val="Prrafodelista"/>
-              <w:numPr>
-                <w:ilvl w:val="0"/>
-                <w:numId w:val="77"/>
-              </w:numPr>
-            </w:pPr>
-            <w:r>
-              <w:t>Hacer la tabla de frecuencias con al menos X</w:t>
-            </w:r>
-            <w:r>
-              <w:rPr>
-                <w:vertAlign w:val="subscript"/>
-              </w:rPr>
-              <w:t>i</w:t>
-            </w:r>
-            <w:r>
-              <w:t xml:space="preserve"> y </w:t>
-            </w:r>
-            <w:r>
-              <w:t>P</w:t>
-            </w:r>
-            <w:r>
-              <w:rPr>
-                <w:vertAlign w:val="subscript"/>
-              </w:rPr>
-              <w:t>i</w:t>
-            </w:r>
-            <w:r>
-              <w:t>.</w:t>
-            </w:r>
-          </w:p>
-          <w:p>
-            <w:pPr>
-              <w:pStyle w:val="Prrafodelista"/>
-              <w:numPr>
-                <w:ilvl w:val="0"/>
-                <w:numId w:val="77"/>
-              </w:numPr>
-            </w:pPr>
-            <w:r>
-              <w:t xml:space="preserve">Si </w:t>
-            </w:r>
-            <w:r>
-              <w:t xml:space="preserve">hay un valor </w:t>
-            </w:r>
-            <w:r>
-              <w:t>X</w:t>
-            </w:r>
-            <w:r>
-              <w:rPr>
-                <w:vertAlign w:val="subscript"/>
-              </w:rPr>
-              <w:t>i</w:t>
-            </w:r>
-            <w:r>
-              <w:t xml:space="preserve"> con P</w:t>
-            </w:r>
-            <w:r>
-              <w:rPr>
-                <w:vertAlign w:val="subscript"/>
-              </w:rPr>
-              <w:t>i</w:t>
-            </w:r>
-            <w:r>
-              <w:t>=50 %:</w:t>
             </w:r>
           </w:p>
           <w:p>
@@ -10821,14 +10586,213 @@
               <w:pStyle w:val="Prrafodelista"/>
               <w:numPr>
                 <w:ilvl w:val="0"/>
+                <w:numId w:val="75"/>
+              </w:numPr>
+            </w:pPr>
+            <w:r>
+              <w:t>En caso contrario, la mediana es el primer valor que sobrepase al resultado de la división del paso 2.</w:t>
+            </w:r>
+          </w:p>
+          <w:p/>
+        </w:tc>
+        <w:tc>
+          <w:tcPr>
+            <w:tcW w:w="5228" w:type="dxa"/>
+          </w:tcPr>
+          <w:p>
+            <w:pPr>
+              <w:rPr>
+                <w:b/>
+                <w:bCs/>
+              </w:rPr>
+            </w:pPr>
+            <w:r>
+              <w:rPr>
+                <w:b/>
+                <w:bCs/>
+              </w:rPr>
+              <w:t xml:space="preserve">Con </w:t>
+            </w:r>
+            <w:r>
+              <w:rPr>
+                <w:b/>
+                <w:bCs/>
+              </w:rPr>
+              <w:t>porcentajes acumulados</w:t>
+            </w:r>
+          </w:p>
+          <w:p>
+            <w:pPr>
+              <w:jc w:val="center"/>
+              <w:rPr>
+                <w:b/>
+                <w:bCs/>
+              </w:rPr>
+            </w:pPr>
+          </w:p>
+          <w:p>
+            <w:pPr>
+              <w:pStyle w:val="Prrafodelista"/>
+              <w:numPr>
+                <w:ilvl w:val="0"/>
                 <w:numId w:val="77"/>
               </w:numPr>
             </w:pPr>
             <w:r>
-              <w:t xml:space="preserve">En caso contrario, la mediana es el primer valor </w:t>
-            </w:r>
-            <w:r>
-              <w:t>X</w:t>
+              <w:t>Hacer la tabla de frecuencias con al menos X</w:t>
+            </w:r>
+            <w:r>
+              <w:rPr>
+                <w:vertAlign w:val="subscript"/>
+              </w:rPr>
+              <w:t>i</w:t>
+            </w:r>
+            <w:r>
+              <w:t xml:space="preserve"> y P</w:t>
+            </w:r>
+            <w:r>
+              <w:rPr>
+                <w:vertAlign w:val="subscript"/>
+              </w:rPr>
+              <w:t>i</w:t>
+            </w:r>
+            <w:r>
+              <w:t>.</w:t>
+            </w:r>
+          </w:p>
+          <w:p>
+            <w:pPr>
+              <w:pStyle w:val="Prrafodelista"/>
+              <w:numPr>
+                <w:ilvl w:val="0"/>
+                <w:numId w:val="77"/>
+              </w:numPr>
+            </w:pPr>
+            <w:r>
+              <w:t>Si hay un valor X</w:t>
+            </w:r>
+            <w:r>
+              <w:rPr>
+                <w:vertAlign w:val="subscript"/>
+              </w:rPr>
+              <w:t>i</w:t>
+            </w:r>
+            <w:r>
+              <w:t xml:space="preserve"> con P</w:t>
+            </w:r>
+            <w:r>
+              <w:rPr>
+                <w:vertAlign w:val="subscript"/>
+              </w:rPr>
+              <w:t>i</w:t>
+            </w:r>
+            <w:r>
+              <w:t>=50 %:</w:t>
+            </w:r>
+          </w:p>
+          <w:p>
+            <w:pPr>
+              <w:pStyle w:val="Prrafodelista"/>
+            </w:pPr>
+            <m:oMathPara>
+              <m:oMath>
+                <m:r>
+                  <w:rPr>
+                    <w:rFonts w:ascii="Cambria Math" w:hAnsi="Cambria Math"/>
+                  </w:rPr>
+                  <m:t>Me=</m:t>
+                </m:r>
+                <m:f>
+                  <m:fPr>
+                    <m:ctrlPr>
+                      <w:rPr>
+                        <w:rFonts w:ascii="Cambria Math" w:hAnsi="Cambria Math"/>
+                        <w:i/>
+                      </w:rPr>
+                    </m:ctrlPr>
+                  </m:fPr>
+                  <m:num>
+                    <m:sSub>
+                      <m:sSubPr>
+                        <m:ctrlPr>
+                          <w:rPr>
+                            <w:rFonts w:ascii="Cambria Math" w:hAnsi="Cambria Math"/>
+                            <w:i/>
+                          </w:rPr>
+                        </m:ctrlPr>
+                      </m:sSubPr>
+                      <m:e>
+                        <m:r>
+                          <w:rPr>
+                            <w:rFonts w:ascii="Cambria Math" w:hAnsi="Cambria Math"/>
+                          </w:rPr>
+                          <m:t>X</m:t>
+                        </m:r>
+                      </m:e>
+                      <m:sub>
+                        <m:r>
+                          <w:rPr>
+                            <w:rFonts w:ascii="Cambria Math" w:hAnsi="Cambria Math"/>
+                          </w:rPr>
+                          <m:t>i</m:t>
+                        </m:r>
+                      </m:sub>
+                    </m:sSub>
+                    <m:r>
+                      <w:rPr>
+                        <w:rFonts w:ascii="Cambria Math" w:hAnsi="Cambria Math"/>
+                      </w:rPr>
+                      <m:t>+</m:t>
+                    </m:r>
+                    <m:sSub>
+                      <m:sSubPr>
+                        <m:ctrlPr>
+                          <w:rPr>
+                            <w:rFonts w:ascii="Cambria Math" w:hAnsi="Cambria Math"/>
+                            <w:i/>
+                          </w:rPr>
+                        </m:ctrlPr>
+                      </m:sSubPr>
+                      <m:e>
+                        <m:r>
+                          <w:rPr>
+                            <w:rFonts w:ascii="Cambria Math" w:hAnsi="Cambria Math"/>
+                          </w:rPr>
+                          <m:t>X</m:t>
+                        </m:r>
+                      </m:e>
+                      <m:sub>
+                        <m:r>
+                          <w:rPr>
+                            <w:rFonts w:ascii="Cambria Math" w:hAnsi="Cambria Math"/>
+                          </w:rPr>
+                          <m:t>i+1</m:t>
+                        </m:r>
+                      </m:sub>
+                    </m:sSub>
+                  </m:num>
+                  <m:den>
+                    <m:r>
+                      <w:rPr>
+                        <w:rFonts w:ascii="Cambria Math" w:hAnsi="Cambria Math"/>
+                      </w:rPr>
+                      <m:t>2</m:t>
+                    </m:r>
+                  </m:den>
+                </m:f>
+              </m:oMath>
+            </m:oMathPara>
+          </w:p>
+          <w:p>
+            <w:pPr>
+              <w:pStyle w:val="Prrafodelista"/>
+              <w:numPr>
+                <w:ilvl w:val="0"/>
+                <w:numId w:val="77"/>
+              </w:numPr>
+            </w:pPr>
+            <w:r>
+              <w:t>En caso contrario, la mediana es el primer valor X</w:t>
             </w:r>
             <w:r>
               <w:rPr>
@@ -11269,40 +11233,16 @@
         </w:numPr>
       </w:pPr>
       <w:r>
-        <w:t xml:space="preserve">El percentil </w:t>
-      </w:r>
-      <w:r>
-        <w:t>50</w:t>
-      </w:r>
-      <w:r>
-        <w:t>, P</w:t>
+        <w:t>El percentil 50, P</w:t>
       </w:r>
       <w:r>
         <w:rPr>
           <w:vertAlign w:val="subscript"/>
         </w:rPr>
-        <w:t>50</w:t>
-      </w:r>
-      <w:r>
-        <w:rPr>
-          <w:vertAlign w:val="subscript"/>
-        </w:rPr>
-        <w:t>,</w:t>
-      </w:r>
-      <w:r>
-        <w:t xml:space="preserve"> es el valor que divide al conjunto de datos ordenados de manera que al menos </w:t>
-      </w:r>
-      <w:r>
-        <w:t>a</w:t>
-      </w:r>
-      <w:r>
-        <w:t xml:space="preserve">l </w:t>
-      </w:r>
-      <w:r>
-        <w:t>50</w:t>
-      </w:r>
-      <w:r>
-        <w:t xml:space="preserve"> % de los elementos es menor o igual que P</w:t>
+        <w:t>50,</w:t>
+      </w:r>
+      <w:r>
+        <w:t xml:space="preserve"> es el valor que divide al conjunto de datos ordenados de manera que al menos al 50 % de los elementos es menor o igual que P</w:t>
       </w:r>
       <w:r>
         <w:rPr>
@@ -11311,10 +11251,7 @@
         <w:t>25</w:t>
       </w:r>
       <w:r>
-        <w:t>.</w:t>
-      </w:r>
-      <w:r>
-        <w:t xml:space="preserve"> Es lo mismo que la mediana</w:t>
+        <w:t>. Es lo mismo que la mediana</w:t>
       </w:r>
     </w:p>
     <w:p>
@@ -11326,13 +11263,7 @@
         </w:numPr>
       </w:pPr>
       <w:r>
-        <w:t xml:space="preserve">El percentil </w:t>
-      </w:r>
-      <w:r>
-        <w:t>7</w:t>
-      </w:r>
-      <w:r>
-        <w:t>5, P</w:t>
+        <w:t>El percentil 75, P</w:t>
       </w:r>
       <w:r>
         <w:rPr>
@@ -11353,19 +11284,7 @@
         <w:t>,</w:t>
       </w:r>
       <w:r>
-        <w:t xml:space="preserve"> es el valor que divide al conjunto de datos ordenados de manera que al menos </w:t>
-      </w:r>
-      <w:r>
-        <w:t>a</w:t>
-      </w:r>
-      <w:r>
-        <w:t xml:space="preserve">l </w:t>
-      </w:r>
-      <w:r>
-        <w:t>7</w:t>
-      </w:r>
-      <w:r>
-        <w:t>5 % de los elementos es menor o igual que P</w:t>
+        <w:t xml:space="preserve"> es el valor que divide al conjunto de datos ordenados de manera que al menos al 75 % de los elementos es menor o igual que P</w:t>
       </w:r>
       <w:r>
         <w:rPr>
@@ -12633,13 +12552,7 @@
                       <w:rPr>
                         <w:rFonts w:ascii="Cambria Math" w:hAnsi="Cambria Math"/>
                       </w:rPr>
-                      <m:t>S</m:t>
-                    </m:r>
-                    <m:r>
-                      <w:rPr>
-                        <w:rFonts w:ascii="Cambria Math" w:hAnsi="Cambria Math"/>
-                      </w:rPr>
-                      <m:t>c</m:t>
+                      <m:t>Sc</m:t>
                     </m:r>
                   </m:e>
                   <m:sub>
@@ -12802,13 +12715,7 @@
                       <w:rPr>
                         <w:rFonts w:ascii="Cambria Math" w:hAnsi="Cambria Math"/>
                       </w:rPr>
-                      <m:t>N</m:t>
-                    </m:r>
-                    <m:r>
-                      <w:rPr>
-                        <w:rFonts w:ascii="Cambria Math" w:hAnsi="Cambria Math"/>
-                      </w:rPr>
-                      <m:t>-1</m:t>
+                      <m:t>N-1</m:t>
                     </m:r>
                   </m:den>
                 </m:f>
@@ -12907,13 +12814,7 @@
               <w:rPr>
                 <w:rFonts w:eastAsiaTheme="minorEastAsia"/>
               </w:rPr>
-              <w:t>cuasi</w:t>
-            </w:r>
-            <w:r>
-              <w:rPr>
-                <w:rFonts w:eastAsiaTheme="minorEastAsia"/>
-              </w:rPr>
-              <w:t>varianza</w:t>
+              <w:t>cuasivarianza</w:t>
             </w:r>
             <w:proofErr w:type="spellEnd"/>
             <w:r>
@@ -13963,13 +13864,7 @@
         <w:pStyle w:val="Textoindependiente"/>
       </w:pPr>
       <w:r>
-        <w:t xml:space="preserve">Un aumento lineal es cuando se </w:t>
-      </w:r>
-      <w:r>
-        <w:t>les</w:t>
-      </w:r>
-      <w:r>
-        <w:t xml:space="preserve"> suma una cantidad igual a todos los valores de la distribución, es decir, a todos los valores X</w:t>
+        <w:t>Un aumento lineal es cuando se les suma una cantidad igual a todos los valores de la distribución, es decir, a todos los valores X</w:t>
       </w:r>
       <w:r>
         <w:rPr>

</xml_diff>

<commit_message>
correccion de errores de muy poca importancia
</commit_message>
<xml_diff>
--- a/Tema 1. Estadítica descriptiva.docx
+++ b/Tema 1. Estadítica descriptiva.docx
@@ -3726,15 +3726,7 @@
     </w:p>
     <w:p>
       <w:r>
-        <w:t xml:space="preserve">A cada </w:t>
-      </w:r>
-      <w:proofErr w:type="gramStart"/>
-      <w:r>
-        <w:t>una</w:t>
-      </w:r>
-      <w:proofErr w:type="gramEnd"/>
-      <w:r>
-        <w:t xml:space="preserve"> de los posibles valores que puede tomar la variable se le designa por X</w:t>
+        <w:t>A cada una de los posibles valores que puede tomar la variable se le designa por X</w:t>
       </w:r>
       <w:r>
         <w:rPr>
@@ -10353,7 +10345,10 @@
               </w:numPr>
             </w:pPr>
             <w:r>
-              <w:t>Si el resultado anterior es justo un valor X</w:t>
+              <w:t xml:space="preserve">Si el resultado anterior es justo un valor </w:t>
+            </w:r>
+            <w:r>
+              <w:t>N</w:t>
             </w:r>
             <w:r>
               <w:rPr>
@@ -11270,11 +11265,7 @@
         <w:pStyle w:val="Textoindependiente"/>
       </w:pPr>
       <w:r>
-        <w:t xml:space="preserve">Para buscar un percentil cualquier </w:t>
-      </w:r>
-      <w:proofErr w:type="spellStart"/>
-      <w:r>
-        <w:t>P</w:t>
+        <w:t>Para buscar un percentil cualquier P</w:t>
       </w:r>
       <w:r>
         <w:rPr>
@@ -11282,7 +11273,6 @@
         </w:rPr>
         <w:t>k</w:t>
       </w:r>
-      <w:proofErr w:type="spellEnd"/>
       <w:r>
         <w:t xml:space="preserve"> seguimos </w:t>
       </w:r>
@@ -11290,7 +11280,7 @@
         <w:t>el mismo</w:t>
       </w:r>
       <w:r>
-        <w:t xml:space="preserve"> método que es</w:t>
+        <w:t xml:space="preserve"> método que</w:t>
       </w:r>
       <w:r>
         <w:t xml:space="preserve"> e</w:t>
@@ -12329,7 +12319,6 @@
         </w:rPr>
       </w:pPr>
       <w:bookmarkStart w:id="70" w:name="_Toc219979082"/>
-      <w:proofErr w:type="spellStart"/>
       <w:r>
         <w:rPr>
           <w:rFonts w:eastAsiaTheme="minorEastAsia"/>
@@ -12352,14 +12341,7 @@
         <w:rPr>
           <w:rFonts w:eastAsiaTheme="minorEastAsia"/>
         </w:rPr>
-        <w:t>arianza</w:t>
-      </w:r>
-      <w:proofErr w:type="spellEnd"/>
-      <w:r>
-        <w:rPr>
-          <w:rFonts w:eastAsiaTheme="minorEastAsia"/>
-        </w:rPr>
-        <w:t xml:space="preserve">, </w:t>
+        <w:t xml:space="preserve">arianza, </w:t>
       </w:r>
       <w:r>
         <w:rPr>
@@ -12682,21 +12664,7 @@
               <w:rPr>
                 <w:rFonts w:eastAsiaTheme="minorEastAsia"/>
               </w:rPr>
-              <w:t xml:space="preserve">, es la </w:t>
-            </w:r>
-            <w:proofErr w:type="spellStart"/>
-            <w:r>
-              <w:rPr>
-                <w:rFonts w:eastAsiaTheme="minorEastAsia"/>
-              </w:rPr>
-              <w:t>cuasivarianza</w:t>
-            </w:r>
-            <w:proofErr w:type="spellEnd"/>
-            <w:r>
-              <w:rPr>
-                <w:rFonts w:eastAsiaTheme="minorEastAsia"/>
-              </w:rPr>
-              <w:t>.</w:t>
+              <w:t>, es la cuasivarianza.</w:t>
             </w:r>
           </w:p>
           <w:p>
@@ -12835,7 +12803,6 @@
         </w:rPr>
         <w:t xml:space="preserve">Las unidades de la </w:t>
       </w:r>
-      <w:proofErr w:type="spellStart"/>
       <w:r>
         <w:rPr>
           <w:i w:val="0"/>
@@ -12854,20 +12821,8 @@
           <w:sz w:val="22"/>
           <w:szCs w:val="22"/>
         </w:rPr>
-        <w:t>varianza</w:t>
-      </w:r>
-      <w:proofErr w:type="spellEnd"/>
-      <w:r>
-        <w:rPr>
-          <w:i w:val="0"/>
-          <w:iCs w:val="0"/>
-          <w:color w:val="auto"/>
-          <w:sz w:val="22"/>
-          <w:szCs w:val="22"/>
-        </w:rPr>
-        <w:t xml:space="preserve"> </w:t>
-      </w:r>
-      <w:proofErr w:type="spellStart"/>
+        <w:t xml:space="preserve">varianza </w:t>
+      </w:r>
       <w:r>
         <w:rPr>
           <w:i w:val="0"/>
@@ -12886,18 +12841,7 @@
           <w:sz w:val="22"/>
           <w:szCs w:val="22"/>
         </w:rPr>
-        <w:t>son</w:t>
-      </w:r>
-      <w:proofErr w:type="spellEnd"/>
-      <w:r>
-        <w:rPr>
-          <w:i w:val="0"/>
-          <w:iCs w:val="0"/>
-          <w:color w:val="auto"/>
-          <w:sz w:val="22"/>
-          <w:szCs w:val="22"/>
-        </w:rPr>
-        <w:t xml:space="preserve"> las de los valores de la muestra elevados al cuadrado</w:t>
+        <w:t>son las de los valores de la muestra elevados al cuadrado</w:t>
       </w:r>
       <w:r>
         <w:t>.</w:t>
@@ -13427,13 +13371,8 @@
     </w:tbl>
     <w:p>
       <w:r>
-        <w:t xml:space="preserve">La desviación típica también se podría hacer con la </w:t>
-      </w:r>
-      <w:proofErr w:type="spellStart"/>
-      <w:r>
-        <w:t>cuasi-varianza</w:t>
-      </w:r>
-      <w:proofErr w:type="spellEnd"/>
+        <w:t>La desviación típica también se podría hacer con la cuasi-varianza</w:t>
+      </w:r>
       <w:r>
         <w:t>.</w:t>
       </w:r>
@@ -14427,51 +14366,32 @@
                   </w:rPr>
                   <m:t>'=</m:t>
                 </m:r>
-                <m:sSup>
-                  <m:sSupPr>
+                <m:sSub>
+                  <m:sSubPr>
                     <m:ctrlPr>
                       <w:rPr>
                         <w:rFonts w:ascii="Cambria Math" w:hAnsi="Cambria Math"/>
+                        <w:i/>
                       </w:rPr>
                     </m:ctrlPr>
-                  </m:sSupPr>
+                  </m:sSubPr>
                   <m:e>
-                    <m:sSub>
-                      <m:sSubPr>
-                        <m:ctrlPr>
-                          <w:rPr>
-                            <w:rFonts w:ascii="Cambria Math" w:hAnsi="Cambria Math"/>
-                            <w:i/>
-                          </w:rPr>
-                        </m:ctrlPr>
-                      </m:sSubPr>
-                      <m:e>
-                        <m:r>
-                          <w:rPr>
-                            <w:rFonts w:ascii="Cambria Math" w:hAnsi="Cambria Math"/>
-                          </w:rPr>
-                          <m:t>S</m:t>
-                        </m:r>
-                      </m:e>
-                      <m:sub>
-                        <m:r>
-                          <w:rPr>
-                            <w:rFonts w:ascii="Cambria Math" w:hAnsi="Cambria Math"/>
-                          </w:rPr>
-                          <m:t>X</m:t>
-                        </m:r>
-                      </m:sub>
-                    </m:sSub>
-                  </m:e>
-                  <m:sup>
                     <m:r>
                       <w:rPr>
                         <w:rFonts w:ascii="Cambria Math" w:hAnsi="Cambria Math"/>
                       </w:rPr>
-                      <m:t>2</m:t>
+                      <m:t>S</m:t>
                     </m:r>
-                  </m:sup>
-                </m:sSup>
+                  </m:e>
+                  <m:sub>
+                    <m:r>
+                      <w:rPr>
+                        <w:rFonts w:ascii="Cambria Math" w:hAnsi="Cambria Math"/>
+                      </w:rPr>
+                      <m:t>X</m:t>
+                    </m:r>
+                  </m:sub>
+                </m:sSub>
               </m:oMath>
             </m:oMathPara>
           </w:p>

</xml_diff>

<commit_message>
añadi lo de los valores atipicos
</commit_message>
<xml_diff>
--- a/Tema 1. Estadítica descriptiva.docx
+++ b/Tema 1. Estadítica descriptiva.docx
@@ -59,7 +59,7 @@
           <w:r>
             <w:fldChar w:fldCharType="separate"/>
           </w:r>
-          <w:hyperlink w:anchor="_Toc219979045" w:history="1">
+          <w:hyperlink w:anchor="_Toc220665083" w:history="1">
             <w:r>
               <w:rPr>
                 <w:rStyle w:val="Hipervnculo"/>
@@ -86,7 +86,7 @@
                 <w:noProof/>
                 <w:webHidden/>
               </w:rPr>
-              <w:instrText xml:space="preserve"> PAGEREF _Toc219979045 \h </w:instrText>
+              <w:instrText xml:space="preserve"> PAGEREF _Toc220665083 \h </w:instrText>
             </w:r>
             <w:r>
               <w:rPr>
@@ -106,7 +106,7 @@
                 <w:noProof/>
                 <w:webHidden/>
               </w:rPr>
-              <w:t>2</w:t>
+              <w:t>3</w:t>
             </w:r>
             <w:r>
               <w:rPr>
@@ -131,7 +131,7 @@
               <w:lang w:eastAsia="es-ES"/>
             </w:rPr>
           </w:pPr>
-          <w:hyperlink w:anchor="_Toc219979046" w:history="1">
+          <w:hyperlink w:anchor="_Toc220665084" w:history="1">
             <w:r>
               <w:rPr>
                 <w:rStyle w:val="Hipervnculo"/>
@@ -158,7 +158,7 @@
                 <w:noProof/>
                 <w:webHidden/>
               </w:rPr>
-              <w:instrText xml:space="preserve"> PAGEREF _Toc219979046 \h </w:instrText>
+              <w:instrText xml:space="preserve"> PAGEREF _Toc220665084 \h </w:instrText>
             </w:r>
             <w:r>
               <w:rPr>
@@ -178,7 +178,7 @@
                 <w:noProof/>
                 <w:webHidden/>
               </w:rPr>
-              <w:t>2</w:t>
+              <w:t>3</w:t>
             </w:r>
             <w:r>
               <w:rPr>
@@ -203,7 +203,7 @@
               <w:lang w:eastAsia="es-ES"/>
             </w:rPr>
           </w:pPr>
-          <w:hyperlink w:anchor="_Toc219979047" w:history="1">
+          <w:hyperlink w:anchor="_Toc220665085" w:history="1">
             <w:r>
               <w:rPr>
                 <w:rStyle w:val="Hipervnculo"/>
@@ -230,7 +230,7 @@
                 <w:noProof/>
                 <w:webHidden/>
               </w:rPr>
-              <w:instrText xml:space="preserve"> PAGEREF _Toc219979047 \h </w:instrText>
+              <w:instrText xml:space="preserve"> PAGEREF _Toc220665085 \h </w:instrText>
             </w:r>
             <w:r>
               <w:rPr>
@@ -250,7 +250,7 @@
                 <w:noProof/>
                 <w:webHidden/>
               </w:rPr>
-              <w:t>2</w:t>
+              <w:t>3</w:t>
             </w:r>
             <w:r>
               <w:rPr>
@@ -275,7 +275,7 @@
               <w:lang w:eastAsia="es-ES"/>
             </w:rPr>
           </w:pPr>
-          <w:hyperlink w:anchor="_Toc219979048" w:history="1">
+          <w:hyperlink w:anchor="_Toc220665086" w:history="1">
             <w:r>
               <w:rPr>
                 <w:rStyle w:val="Hipervnculo"/>
@@ -302,7 +302,7 @@
                 <w:noProof/>
                 <w:webHidden/>
               </w:rPr>
-              <w:instrText xml:space="preserve"> PAGEREF _Toc219979048 \h </w:instrText>
+              <w:instrText xml:space="preserve"> PAGEREF _Toc220665086 \h </w:instrText>
             </w:r>
             <w:r>
               <w:rPr>
@@ -347,7 +347,7 @@
               <w:lang w:eastAsia="es-ES"/>
             </w:rPr>
           </w:pPr>
-          <w:hyperlink w:anchor="_Toc219979049" w:history="1">
+          <w:hyperlink w:anchor="_Toc220665087" w:history="1">
             <w:r>
               <w:rPr>
                 <w:rStyle w:val="Hipervnculo"/>
@@ -374,7 +374,7 @@
                 <w:noProof/>
                 <w:webHidden/>
               </w:rPr>
-              <w:instrText xml:space="preserve"> PAGEREF _Toc219979049 \h </w:instrText>
+              <w:instrText xml:space="preserve"> PAGEREF _Toc220665087 \h </w:instrText>
             </w:r>
             <w:r>
               <w:rPr>
@@ -419,7 +419,7 @@
               <w:lang w:eastAsia="es-ES"/>
             </w:rPr>
           </w:pPr>
-          <w:hyperlink w:anchor="_Toc219979050" w:history="1">
+          <w:hyperlink w:anchor="_Toc220665088" w:history="1">
             <w:r>
               <w:rPr>
                 <w:rStyle w:val="Hipervnculo"/>
@@ -446,7 +446,7 @@
                 <w:noProof/>
                 <w:webHidden/>
               </w:rPr>
-              <w:instrText xml:space="preserve"> PAGEREF _Toc219979050 \h </w:instrText>
+              <w:instrText xml:space="preserve"> PAGEREF _Toc220665088 \h </w:instrText>
             </w:r>
             <w:r>
               <w:rPr>
@@ -491,7 +491,7 @@
               <w:lang w:eastAsia="es-ES"/>
             </w:rPr>
           </w:pPr>
-          <w:hyperlink w:anchor="_Toc219979051" w:history="1">
+          <w:hyperlink w:anchor="_Toc220665089" w:history="1">
             <w:r>
               <w:rPr>
                 <w:rStyle w:val="Hipervnculo"/>
@@ -518,7 +518,7 @@
                 <w:noProof/>
                 <w:webHidden/>
               </w:rPr>
-              <w:instrText xml:space="preserve"> PAGEREF _Toc219979051 \h </w:instrText>
+              <w:instrText xml:space="preserve"> PAGEREF _Toc220665089 \h </w:instrText>
             </w:r>
             <w:r>
               <w:rPr>
@@ -538,7 +538,7 @@
                 <w:noProof/>
                 <w:webHidden/>
               </w:rPr>
-              <w:t>3</w:t>
+              <w:t>4</w:t>
             </w:r>
             <w:r>
               <w:rPr>
@@ -563,7 +563,7 @@
               <w:lang w:eastAsia="es-ES"/>
             </w:rPr>
           </w:pPr>
-          <w:hyperlink w:anchor="_Toc219979052" w:history="1">
+          <w:hyperlink w:anchor="_Toc220665090" w:history="1">
             <w:r>
               <w:rPr>
                 <w:rStyle w:val="Hipervnculo"/>
@@ -590,7 +590,7 @@
                 <w:noProof/>
                 <w:webHidden/>
               </w:rPr>
-              <w:instrText xml:space="preserve"> PAGEREF _Toc219979052 \h </w:instrText>
+              <w:instrText xml:space="preserve"> PAGEREF _Toc220665090 \h </w:instrText>
             </w:r>
             <w:r>
               <w:rPr>
@@ -635,7 +635,7 @@
               <w:lang w:eastAsia="es-ES"/>
             </w:rPr>
           </w:pPr>
-          <w:hyperlink w:anchor="_Toc219979053" w:history="1">
+          <w:hyperlink w:anchor="_Toc220665091" w:history="1">
             <w:r>
               <w:rPr>
                 <w:rStyle w:val="Hipervnculo"/>
@@ -670,7 +670,7 @@
                 <w:noProof/>
                 <w:webHidden/>
               </w:rPr>
-              <w:instrText xml:space="preserve"> PAGEREF _Toc219979053 \h </w:instrText>
+              <w:instrText xml:space="preserve"> PAGEREF _Toc220665091 \h </w:instrText>
             </w:r>
             <w:r>
               <w:rPr>
@@ -715,7 +715,7 @@
               <w:lang w:eastAsia="es-ES"/>
             </w:rPr>
           </w:pPr>
-          <w:hyperlink w:anchor="_Toc219979054" w:history="1">
+          <w:hyperlink w:anchor="_Toc220665092" w:history="1">
             <w:r>
               <w:rPr>
                 <w:rStyle w:val="Hipervnculo"/>
@@ -750,7 +750,7 @@
                 <w:noProof/>
                 <w:webHidden/>
               </w:rPr>
-              <w:instrText xml:space="preserve"> PAGEREF _Toc219979054 \h </w:instrText>
+              <w:instrText xml:space="preserve"> PAGEREF _Toc220665092 \h </w:instrText>
             </w:r>
             <w:r>
               <w:rPr>
@@ -795,7 +795,7 @@
               <w:lang w:eastAsia="es-ES"/>
             </w:rPr>
           </w:pPr>
-          <w:hyperlink w:anchor="_Toc219979055" w:history="1">
+          <w:hyperlink w:anchor="_Toc220665093" w:history="1">
             <w:r>
               <w:rPr>
                 <w:rStyle w:val="Hipervnculo"/>
@@ -830,7 +830,7 @@
                 <w:noProof/>
                 <w:webHidden/>
               </w:rPr>
-              <w:instrText xml:space="preserve"> PAGEREF _Toc219979055 \h </w:instrText>
+              <w:instrText xml:space="preserve"> PAGEREF _Toc220665093 \h </w:instrText>
             </w:r>
             <w:r>
               <w:rPr>
@@ -875,7 +875,7 @@
               <w:lang w:eastAsia="es-ES"/>
             </w:rPr>
           </w:pPr>
-          <w:hyperlink w:anchor="_Toc219979056" w:history="1">
+          <w:hyperlink w:anchor="_Toc220665094" w:history="1">
             <w:r>
               <w:rPr>
                 <w:rStyle w:val="Hipervnculo"/>
@@ -910,7 +910,7 @@
                 <w:noProof/>
                 <w:webHidden/>
               </w:rPr>
-              <w:instrText xml:space="preserve"> PAGEREF _Toc219979056 \h </w:instrText>
+              <w:instrText xml:space="preserve"> PAGEREF _Toc220665094 \h </w:instrText>
             </w:r>
             <w:r>
               <w:rPr>
@@ -955,7 +955,7 @@
               <w:lang w:eastAsia="es-ES"/>
             </w:rPr>
           </w:pPr>
-          <w:hyperlink w:anchor="_Toc219979057" w:history="1">
+          <w:hyperlink w:anchor="_Toc220665095" w:history="1">
             <w:r>
               <w:rPr>
                 <w:rStyle w:val="Hipervnculo"/>
@@ -990,7 +990,7 @@
                 <w:noProof/>
                 <w:webHidden/>
               </w:rPr>
-              <w:instrText xml:space="preserve"> PAGEREF _Toc219979057 \h </w:instrText>
+              <w:instrText xml:space="preserve"> PAGEREF _Toc220665095 \h </w:instrText>
             </w:r>
             <w:r>
               <w:rPr>
@@ -1010,7 +1010,7 @@
                 <w:noProof/>
                 <w:webHidden/>
               </w:rPr>
-              <w:t>4</w:t>
+              <w:t>5</w:t>
             </w:r>
             <w:r>
               <w:rPr>
@@ -1035,7 +1035,7 @@
               <w:lang w:eastAsia="es-ES"/>
             </w:rPr>
           </w:pPr>
-          <w:hyperlink w:anchor="_Toc219979058" w:history="1">
+          <w:hyperlink w:anchor="_Toc220665096" w:history="1">
             <w:r>
               <w:rPr>
                 <w:rStyle w:val="Hipervnculo"/>
@@ -1070,7 +1070,7 @@
                 <w:noProof/>
                 <w:webHidden/>
               </w:rPr>
-              <w:instrText xml:space="preserve"> PAGEREF _Toc219979058 \h </w:instrText>
+              <w:instrText xml:space="preserve"> PAGEREF _Toc220665096 \h </w:instrText>
             </w:r>
             <w:r>
               <w:rPr>
@@ -1090,7 +1090,7 @@
                 <w:noProof/>
                 <w:webHidden/>
               </w:rPr>
-              <w:t>4</w:t>
+              <w:t>5</w:t>
             </w:r>
             <w:r>
               <w:rPr>
@@ -1115,7 +1115,7 @@
               <w:lang w:eastAsia="es-ES"/>
             </w:rPr>
           </w:pPr>
-          <w:hyperlink w:anchor="_Toc219979059" w:history="1">
+          <w:hyperlink w:anchor="_Toc220665097" w:history="1">
             <w:r>
               <w:rPr>
                 <w:rStyle w:val="Hipervnculo"/>
@@ -1142,7 +1142,7 @@
                 <w:noProof/>
                 <w:webHidden/>
               </w:rPr>
-              <w:instrText xml:space="preserve"> PAGEREF _Toc219979059 \h </w:instrText>
+              <w:instrText xml:space="preserve"> PAGEREF _Toc220665097 \h </w:instrText>
             </w:r>
             <w:r>
               <w:rPr>
@@ -1162,7 +1162,7 @@
                 <w:noProof/>
                 <w:webHidden/>
               </w:rPr>
-              <w:t>4</w:t>
+              <w:t>5</w:t>
             </w:r>
             <w:r>
               <w:rPr>
@@ -1187,7 +1187,7 @@
               <w:lang w:eastAsia="es-ES"/>
             </w:rPr>
           </w:pPr>
-          <w:hyperlink w:anchor="_Toc219979060" w:history="1">
+          <w:hyperlink w:anchor="_Toc220665098" w:history="1">
             <w:r>
               <w:rPr>
                 <w:rStyle w:val="Hipervnculo"/>
@@ -1214,7 +1214,7 @@
                 <w:noProof/>
                 <w:webHidden/>
               </w:rPr>
-              <w:instrText xml:space="preserve"> PAGEREF _Toc219979060 \h </w:instrText>
+              <w:instrText xml:space="preserve"> PAGEREF _Toc220665098 \h </w:instrText>
             </w:r>
             <w:r>
               <w:rPr>
@@ -1259,7 +1259,7 @@
               <w:lang w:eastAsia="es-ES"/>
             </w:rPr>
           </w:pPr>
-          <w:hyperlink w:anchor="_Toc219979061" w:history="1">
+          <w:hyperlink w:anchor="_Toc220665099" w:history="1">
             <w:r>
               <w:rPr>
                 <w:rStyle w:val="Hipervnculo"/>
@@ -1286,7 +1286,7 @@
                 <w:noProof/>
                 <w:webHidden/>
               </w:rPr>
-              <w:instrText xml:space="preserve"> PAGEREF _Toc219979061 \h </w:instrText>
+              <w:instrText xml:space="preserve"> PAGEREF _Toc220665099 \h </w:instrText>
             </w:r>
             <w:r>
               <w:rPr>
@@ -1306,7 +1306,7 @@
                 <w:noProof/>
                 <w:webHidden/>
               </w:rPr>
-              <w:t>5</w:t>
+              <w:t>6</w:t>
             </w:r>
             <w:r>
               <w:rPr>
@@ -1331,7 +1331,7 @@
               <w:lang w:eastAsia="es-ES"/>
             </w:rPr>
           </w:pPr>
-          <w:hyperlink w:anchor="_Toc219979062" w:history="1">
+          <w:hyperlink w:anchor="_Toc220665100" w:history="1">
             <w:r>
               <w:rPr>
                 <w:rStyle w:val="Hipervnculo"/>
@@ -1358,7 +1358,7 @@
                 <w:noProof/>
                 <w:webHidden/>
               </w:rPr>
-              <w:instrText xml:space="preserve"> PAGEREF _Toc219979062 \h </w:instrText>
+              <w:instrText xml:space="preserve"> PAGEREF _Toc220665100 \h </w:instrText>
             </w:r>
             <w:r>
               <w:rPr>
@@ -1378,7 +1378,7 @@
                 <w:noProof/>
                 <w:webHidden/>
               </w:rPr>
-              <w:t>5</w:t>
+              <w:t>6</w:t>
             </w:r>
             <w:r>
               <w:rPr>
@@ -1403,7 +1403,7 @@
               <w:lang w:eastAsia="es-ES"/>
             </w:rPr>
           </w:pPr>
-          <w:hyperlink w:anchor="_Toc219979063" w:history="1">
+          <w:hyperlink w:anchor="_Toc220665101" w:history="1">
             <w:r>
               <w:rPr>
                 <w:rStyle w:val="Hipervnculo"/>
@@ -1430,7 +1430,7 @@
                 <w:noProof/>
                 <w:webHidden/>
               </w:rPr>
-              <w:instrText xml:space="preserve"> PAGEREF _Toc219979063 \h </w:instrText>
+              <w:instrText xml:space="preserve"> PAGEREF _Toc220665101 \h </w:instrText>
             </w:r>
             <w:r>
               <w:rPr>
@@ -1475,7 +1475,7 @@
               <w:lang w:eastAsia="es-ES"/>
             </w:rPr>
           </w:pPr>
-          <w:hyperlink w:anchor="_Toc219979064" w:history="1">
+          <w:hyperlink w:anchor="_Toc220665102" w:history="1">
             <w:r>
               <w:rPr>
                 <w:rStyle w:val="Hipervnculo"/>
@@ -1502,7 +1502,7 @@
                 <w:noProof/>
                 <w:webHidden/>
               </w:rPr>
-              <w:instrText xml:space="preserve"> PAGEREF _Toc219979064 \h </w:instrText>
+              <w:instrText xml:space="preserve"> PAGEREF _Toc220665102 \h </w:instrText>
             </w:r>
             <w:r>
               <w:rPr>
@@ -1522,7 +1522,7 @@
                 <w:noProof/>
                 <w:webHidden/>
               </w:rPr>
-              <w:t>6</w:t>
+              <w:t>7</w:t>
             </w:r>
             <w:r>
               <w:rPr>
@@ -1547,7 +1547,7 @@
               <w:lang w:eastAsia="es-ES"/>
             </w:rPr>
           </w:pPr>
-          <w:hyperlink w:anchor="_Toc219979065" w:history="1">
+          <w:hyperlink w:anchor="_Toc220665103" w:history="1">
             <w:r>
               <w:rPr>
                 <w:rStyle w:val="Hipervnculo"/>
@@ -1574,7 +1574,7 @@
                 <w:noProof/>
                 <w:webHidden/>
               </w:rPr>
-              <w:instrText xml:space="preserve"> PAGEREF _Toc219979065 \h </w:instrText>
+              <w:instrText xml:space="preserve"> PAGEREF _Toc220665103 \h </w:instrText>
             </w:r>
             <w:r>
               <w:rPr>
@@ -1619,7 +1619,7 @@
               <w:lang w:eastAsia="es-ES"/>
             </w:rPr>
           </w:pPr>
-          <w:hyperlink w:anchor="_Toc219979066" w:history="1">
+          <w:hyperlink w:anchor="_Toc220665104" w:history="1">
             <w:r>
               <w:rPr>
                 <w:rStyle w:val="Hipervnculo"/>
@@ -1646,7 +1646,7 @@
                 <w:noProof/>
                 <w:webHidden/>
               </w:rPr>
-              <w:instrText xml:space="preserve"> PAGEREF _Toc219979066 \h </w:instrText>
+              <w:instrText xml:space="preserve"> PAGEREF _Toc220665104 \h </w:instrText>
             </w:r>
             <w:r>
               <w:rPr>
@@ -1691,7 +1691,7 @@
               <w:lang w:eastAsia="es-ES"/>
             </w:rPr>
           </w:pPr>
-          <w:hyperlink w:anchor="_Toc219979067" w:history="1">
+          <w:hyperlink w:anchor="_Toc220665105" w:history="1">
             <w:r>
               <w:rPr>
                 <w:rStyle w:val="Hipervnculo"/>
@@ -1718,7 +1718,7 @@
                 <w:noProof/>
                 <w:webHidden/>
               </w:rPr>
-              <w:instrText xml:space="preserve"> PAGEREF _Toc219979067 \h </w:instrText>
+              <w:instrText xml:space="preserve"> PAGEREF _Toc220665105 \h </w:instrText>
             </w:r>
             <w:r>
               <w:rPr>
@@ -1763,7 +1763,7 @@
               <w:lang w:eastAsia="es-ES"/>
             </w:rPr>
           </w:pPr>
-          <w:hyperlink w:anchor="_Toc219979068" w:history="1">
+          <w:hyperlink w:anchor="_Toc220665106" w:history="1">
             <w:r>
               <w:rPr>
                 <w:rStyle w:val="Hipervnculo"/>
@@ -1790,7 +1790,7 @@
                 <w:noProof/>
                 <w:webHidden/>
               </w:rPr>
-              <w:instrText xml:space="preserve"> PAGEREF _Toc219979068 \h </w:instrText>
+              <w:instrText xml:space="preserve"> PAGEREF _Toc220665106 \h </w:instrText>
             </w:r>
             <w:r>
               <w:rPr>
@@ -1835,7 +1835,7 @@
               <w:lang w:eastAsia="es-ES"/>
             </w:rPr>
           </w:pPr>
-          <w:hyperlink w:anchor="_Toc219979069" w:history="1">
+          <w:hyperlink w:anchor="_Toc220665107" w:history="1">
             <w:r>
               <w:rPr>
                 <w:rStyle w:val="Hipervnculo"/>
@@ -1862,7 +1862,7 @@
                 <w:noProof/>
                 <w:webHidden/>
               </w:rPr>
-              <w:instrText xml:space="preserve"> PAGEREF _Toc219979069 \h </w:instrText>
+              <w:instrText xml:space="preserve"> PAGEREF _Toc220665107 \h </w:instrText>
             </w:r>
             <w:r>
               <w:rPr>
@@ -1907,7 +1907,7 @@
               <w:lang w:eastAsia="es-ES"/>
             </w:rPr>
           </w:pPr>
-          <w:hyperlink w:anchor="_Toc219979070" w:history="1">
+          <w:hyperlink w:anchor="_Toc220665108" w:history="1">
             <w:r>
               <w:rPr>
                 <w:rStyle w:val="Hipervnculo"/>
@@ -1934,7 +1934,7 @@
                 <w:noProof/>
                 <w:webHidden/>
               </w:rPr>
-              <w:instrText xml:space="preserve"> PAGEREF _Toc219979070 \h </w:instrText>
+              <w:instrText xml:space="preserve"> PAGEREF _Toc220665108 \h </w:instrText>
             </w:r>
             <w:r>
               <w:rPr>
@@ -1979,7 +1979,7 @@
               <w:lang w:eastAsia="es-ES"/>
             </w:rPr>
           </w:pPr>
-          <w:hyperlink w:anchor="_Toc219979071" w:history="1">
+          <w:hyperlink w:anchor="_Toc220665109" w:history="1">
             <w:r>
               <w:rPr>
                 <w:rStyle w:val="Hipervnculo"/>
@@ -2006,7 +2006,7 @@
                 <w:noProof/>
                 <w:webHidden/>
               </w:rPr>
-              <w:instrText xml:space="preserve"> PAGEREF _Toc219979071 \h </w:instrText>
+              <w:instrText xml:space="preserve"> PAGEREF _Toc220665109 \h </w:instrText>
             </w:r>
             <w:r>
               <w:rPr>
@@ -2051,7 +2051,7 @@
               <w:lang w:eastAsia="es-ES"/>
             </w:rPr>
           </w:pPr>
-          <w:hyperlink w:anchor="_Toc219979072" w:history="1">
+          <w:hyperlink w:anchor="_Toc220665110" w:history="1">
             <w:r>
               <w:rPr>
                 <w:rStyle w:val="Hipervnculo"/>
@@ -2078,7 +2078,7 @@
                 <w:noProof/>
                 <w:webHidden/>
               </w:rPr>
-              <w:instrText xml:space="preserve"> PAGEREF _Toc219979072 \h </w:instrText>
+              <w:instrText xml:space="preserve"> PAGEREF _Toc220665110 \h </w:instrText>
             </w:r>
             <w:r>
               <w:rPr>
@@ -2123,7 +2123,7 @@
               <w:lang w:eastAsia="es-ES"/>
             </w:rPr>
           </w:pPr>
-          <w:hyperlink w:anchor="_Toc219979073" w:history="1">
+          <w:hyperlink w:anchor="_Toc220665111" w:history="1">
             <w:r>
               <w:rPr>
                 <w:rStyle w:val="Hipervnculo"/>
@@ -2150,7 +2150,7 @@
                 <w:noProof/>
                 <w:webHidden/>
               </w:rPr>
-              <w:instrText xml:space="preserve"> PAGEREF _Toc219979073 \h </w:instrText>
+              <w:instrText xml:space="preserve"> PAGEREF _Toc220665111 \h </w:instrText>
             </w:r>
             <w:r>
               <w:rPr>
@@ -2195,7 +2195,7 @@
               <w:lang w:eastAsia="es-ES"/>
             </w:rPr>
           </w:pPr>
-          <w:hyperlink w:anchor="_Toc219979074" w:history="1">
+          <w:hyperlink w:anchor="_Toc220665112" w:history="1">
             <w:r>
               <w:rPr>
                 <w:rStyle w:val="Hipervnculo"/>
@@ -2222,7 +2222,7 @@
                 <w:noProof/>
                 <w:webHidden/>
               </w:rPr>
-              <w:instrText xml:space="preserve"> PAGEREF _Toc219979074 \h </w:instrText>
+              <w:instrText xml:space="preserve"> PAGEREF _Toc220665112 \h </w:instrText>
             </w:r>
             <w:r>
               <w:rPr>
@@ -2267,7 +2267,7 @@
               <w:lang w:eastAsia="es-ES"/>
             </w:rPr>
           </w:pPr>
-          <w:hyperlink w:anchor="_Toc219979077" w:history="1">
+          <w:hyperlink w:anchor="_Toc220665115" w:history="1">
             <w:r>
               <w:rPr>
                 <w:rStyle w:val="Hipervnculo"/>
@@ -2294,7 +2294,7 @@
                 <w:noProof/>
                 <w:webHidden/>
               </w:rPr>
-              <w:instrText xml:space="preserve"> PAGEREF _Toc219979077 \h </w:instrText>
+              <w:instrText xml:space="preserve"> PAGEREF _Toc220665115 \h </w:instrText>
             </w:r>
             <w:r>
               <w:rPr>
@@ -2339,7 +2339,7 @@
               <w:lang w:eastAsia="es-ES"/>
             </w:rPr>
           </w:pPr>
-          <w:hyperlink w:anchor="_Toc219979078" w:history="1">
+          <w:hyperlink w:anchor="_Toc220665116" w:history="1">
             <w:r>
               <w:rPr>
                 <w:rStyle w:val="Hipervnculo"/>
@@ -2366,7 +2366,7 @@
                 <w:noProof/>
                 <w:webHidden/>
               </w:rPr>
-              <w:instrText xml:space="preserve"> PAGEREF _Toc219979078 \h </w:instrText>
+              <w:instrText xml:space="preserve"> PAGEREF _Toc220665116 \h </w:instrText>
             </w:r>
             <w:r>
               <w:rPr>
@@ -2411,7 +2411,7 @@
               <w:lang w:eastAsia="es-ES"/>
             </w:rPr>
           </w:pPr>
-          <w:hyperlink w:anchor="_Toc219979079" w:history="1">
+          <w:hyperlink w:anchor="_Toc220665117" w:history="1">
             <w:r>
               <w:rPr>
                 <w:rStyle w:val="Hipervnculo"/>
@@ -2438,7 +2438,7 @@
                 <w:noProof/>
                 <w:webHidden/>
               </w:rPr>
-              <w:instrText xml:space="preserve"> PAGEREF _Toc219979079 \h </w:instrText>
+              <w:instrText xml:space="preserve"> PAGEREF _Toc220665117 \h </w:instrText>
             </w:r>
             <w:r>
               <w:rPr>
@@ -2483,7 +2483,7 @@
               <w:lang w:eastAsia="es-ES"/>
             </w:rPr>
           </w:pPr>
-          <w:hyperlink w:anchor="_Toc219979080" w:history="1">
+          <w:hyperlink w:anchor="_Toc220665118" w:history="1">
             <w:r>
               <w:rPr>
                 <w:rStyle w:val="Hipervnculo"/>
@@ -2510,7 +2510,7 @@
                 <w:noProof/>
                 <w:webHidden/>
               </w:rPr>
-              <w:instrText xml:space="preserve"> PAGEREF _Toc219979080 \h </w:instrText>
+              <w:instrText xml:space="preserve"> PAGEREF _Toc220665118 \h </w:instrText>
             </w:r>
             <w:r>
               <w:rPr>
@@ -2555,7 +2555,7 @@
               <w:lang w:eastAsia="es-ES"/>
             </w:rPr>
           </w:pPr>
-          <w:hyperlink w:anchor="_Toc219979081" w:history="1">
+          <w:hyperlink w:anchor="_Toc220665119" w:history="1">
             <w:r>
               <w:rPr>
                 <w:rStyle w:val="Hipervnculo"/>
@@ -2590,7 +2590,7 @@
                 <w:noProof/>
                 <w:webHidden/>
               </w:rPr>
-              <w:instrText xml:space="preserve"> PAGEREF _Toc219979081 \h </w:instrText>
+              <w:instrText xml:space="preserve"> PAGEREF _Toc220665119 \h </w:instrText>
             </w:r>
             <w:r>
               <w:rPr>
@@ -2635,7 +2635,7 @@
               <w:lang w:eastAsia="es-ES"/>
             </w:rPr>
           </w:pPr>
-          <w:hyperlink w:anchor="_Toc219979082" w:history="1">
+          <w:hyperlink w:anchor="_Toc220665120" w:history="1">
             <w:r>
               <w:rPr>
                 <w:rStyle w:val="Hipervnculo"/>
@@ -2670,7 +2670,7 @@
                 <w:noProof/>
                 <w:webHidden/>
               </w:rPr>
-              <w:instrText xml:space="preserve"> PAGEREF _Toc219979082 \h </w:instrText>
+              <w:instrText xml:space="preserve"> PAGEREF _Toc220665120 \h </w:instrText>
             </w:r>
             <w:r>
               <w:rPr>
@@ -2715,7 +2715,7 @@
               <w:lang w:eastAsia="es-ES"/>
             </w:rPr>
           </w:pPr>
-          <w:hyperlink w:anchor="_Toc219979083" w:history="1">
+          <w:hyperlink w:anchor="_Toc220665121" w:history="1">
             <w:r>
               <w:rPr>
                 <w:rStyle w:val="Hipervnculo"/>
@@ -2742,7 +2742,7 @@
                 <w:noProof/>
                 <w:webHidden/>
               </w:rPr>
-              <w:instrText xml:space="preserve"> PAGEREF _Toc219979083 \h </w:instrText>
+              <w:instrText xml:space="preserve"> PAGEREF _Toc220665121 \h </w:instrText>
             </w:r>
             <w:r>
               <w:rPr>
@@ -2787,7 +2787,7 @@
               <w:lang w:eastAsia="es-ES"/>
             </w:rPr>
           </w:pPr>
-          <w:hyperlink w:anchor="_Toc219979084" w:history="1">
+          <w:hyperlink w:anchor="_Toc220665122" w:history="1">
             <w:r>
               <w:rPr>
                 <w:rStyle w:val="Hipervnculo"/>
@@ -2814,7 +2814,7 @@
                 <w:noProof/>
                 <w:webHidden/>
               </w:rPr>
-              <w:instrText xml:space="preserve"> PAGEREF _Toc219979084 \h </w:instrText>
+              <w:instrText xml:space="preserve"> PAGEREF _Toc220665122 \h </w:instrText>
             </w:r>
             <w:r>
               <w:rPr>
@@ -2859,7 +2859,7 @@
               <w:lang w:eastAsia="es-ES"/>
             </w:rPr>
           </w:pPr>
-          <w:hyperlink w:anchor="_Toc219979085" w:history="1">
+          <w:hyperlink w:anchor="_Toc220665123" w:history="1">
             <w:r>
               <w:rPr>
                 <w:rStyle w:val="Hipervnculo"/>
@@ -2886,7 +2886,7 @@
                 <w:noProof/>
                 <w:webHidden/>
               </w:rPr>
-              <w:instrText xml:space="preserve"> PAGEREF _Toc219979085 \h </w:instrText>
+              <w:instrText xml:space="preserve"> PAGEREF _Toc220665123 \h </w:instrText>
             </w:r>
             <w:r>
               <w:rPr>
@@ -2931,7 +2931,7 @@
               <w:lang w:eastAsia="es-ES"/>
             </w:rPr>
           </w:pPr>
-          <w:hyperlink w:anchor="_Toc219979086" w:history="1">
+          <w:hyperlink w:anchor="_Toc220665124" w:history="1">
             <w:r>
               <w:rPr>
                 <w:rStyle w:val="Hipervnculo"/>
@@ -2958,7 +2958,7 @@
                 <w:noProof/>
                 <w:webHidden/>
               </w:rPr>
-              <w:instrText xml:space="preserve"> PAGEREF _Toc219979086 \h </w:instrText>
+              <w:instrText xml:space="preserve"> PAGEREF _Toc220665124 \h </w:instrText>
             </w:r>
             <w:r>
               <w:rPr>
@@ -3003,7 +3003,7 @@
               <w:lang w:eastAsia="es-ES"/>
             </w:rPr>
           </w:pPr>
-          <w:hyperlink w:anchor="_Toc219979087" w:history="1">
+          <w:hyperlink w:anchor="_Toc220665125" w:history="1">
             <w:r>
               <w:rPr>
                 <w:rStyle w:val="Hipervnculo"/>
@@ -3030,7 +3030,7 @@
                 <w:noProof/>
                 <w:webHidden/>
               </w:rPr>
-              <w:instrText xml:space="preserve"> PAGEREF _Toc219979087 \h </w:instrText>
+              <w:instrText xml:space="preserve"> PAGEREF _Toc220665125 \h </w:instrText>
             </w:r>
             <w:r>
               <w:rPr>
@@ -3075,7 +3075,7 @@
               <w:lang w:eastAsia="es-ES"/>
             </w:rPr>
           </w:pPr>
-          <w:hyperlink w:anchor="_Toc219979088" w:history="1">
+          <w:hyperlink w:anchor="_Toc220665126" w:history="1">
             <w:r>
               <w:rPr>
                 <w:rStyle w:val="Hipervnculo"/>
@@ -3102,7 +3102,7 @@
                 <w:noProof/>
                 <w:webHidden/>
               </w:rPr>
-              <w:instrText xml:space="preserve"> PAGEREF _Toc219979088 \h </w:instrText>
+              <w:instrText xml:space="preserve"> PAGEREF _Toc220665126 \h </w:instrText>
             </w:r>
             <w:r>
               <w:rPr>
@@ -3147,7 +3147,7 @@
               <w:lang w:eastAsia="es-ES"/>
             </w:rPr>
           </w:pPr>
-          <w:hyperlink w:anchor="_Toc219979089" w:history="1">
+          <w:hyperlink w:anchor="_Toc220665127" w:history="1">
             <w:r>
               <w:rPr>
                 <w:rStyle w:val="Hipervnculo"/>
@@ -3174,7 +3174,7 @@
                 <w:noProof/>
                 <w:webHidden/>
               </w:rPr>
-              <w:instrText xml:space="preserve"> PAGEREF _Toc219979089 \h </w:instrText>
+              <w:instrText xml:space="preserve"> PAGEREF _Toc220665127 \h </w:instrText>
             </w:r>
             <w:r>
               <w:rPr>
@@ -3219,7 +3219,7 @@
               <w:lang w:eastAsia="es-ES"/>
             </w:rPr>
           </w:pPr>
-          <w:hyperlink w:anchor="_Toc219979090" w:history="1">
+          <w:hyperlink w:anchor="_Toc220665128" w:history="1">
             <w:r>
               <w:rPr>
                 <w:rStyle w:val="Hipervnculo"/>
@@ -3246,7 +3246,7 @@
                 <w:noProof/>
                 <w:webHidden/>
               </w:rPr>
-              <w:instrText xml:space="preserve"> PAGEREF _Toc219979090 \h </w:instrText>
+              <w:instrText xml:space="preserve"> PAGEREF _Toc220665128 \h </w:instrText>
             </w:r>
             <w:r>
               <w:rPr>
@@ -3288,6 +3288,7 @@
         </w:p>
       </w:sdtContent>
     </w:sdt>
+    <w:bookmarkEnd w:id="0"/>
     <w:p>
       <w:pPr>
         <w:rPr>
@@ -3297,8 +3298,6 @@
           <w:szCs w:val="40"/>
         </w:rPr>
       </w:pPr>
-      <w:bookmarkStart w:id="1" w:name="_Toc219979045"/>
-      <w:bookmarkEnd w:id="0"/>
       <w:r>
         <w:br w:type="page"/>
       </w:r>
@@ -3307,6 +3306,7 @@
       <w:pPr>
         <w:pStyle w:val="Ttulo1"/>
       </w:pPr>
+      <w:bookmarkStart w:id="1" w:name="_Toc220665083"/>
       <w:r>
         <w:lastRenderedPageBreak/>
         <w:t>Introducción</w:t>
@@ -3317,7 +3317,7 @@
       <w:pPr>
         <w:pStyle w:val="Ttulo2"/>
       </w:pPr>
-      <w:bookmarkStart w:id="2" w:name="_Toc219979046"/>
+      <w:bookmarkStart w:id="2" w:name="_Toc220665084"/>
       <w:r>
         <w:t>Definición de estadística</w:t>
       </w:r>
@@ -3363,7 +3363,7 @@
       <w:pPr>
         <w:pStyle w:val="Ttulo2"/>
       </w:pPr>
-      <w:bookmarkStart w:id="3" w:name="_Toc219979047"/>
+      <w:bookmarkStart w:id="3" w:name="_Toc220665085"/>
       <w:r>
         <w:t>Ramas de la estadística</w:t>
       </w:r>
@@ -3396,7 +3396,7 @@
       <w:pPr>
         <w:pStyle w:val="Ttulo1"/>
       </w:pPr>
-      <w:bookmarkStart w:id="4" w:name="_Toc219979048"/>
+      <w:bookmarkStart w:id="4" w:name="_Toc220665086"/>
       <w:r>
         <w:t>Población y muestra</w:t>
       </w:r>
@@ -3406,7 +3406,7 @@
       <w:pPr>
         <w:pStyle w:val="Ttulo2"/>
       </w:pPr>
-      <w:bookmarkStart w:id="5" w:name="_Toc219979049"/>
+      <w:bookmarkStart w:id="5" w:name="_Toc220665087"/>
       <w:r>
         <w:t>Población</w:t>
       </w:r>
@@ -3474,7 +3474,7 @@
       <w:pPr>
         <w:pStyle w:val="Ttulo2"/>
       </w:pPr>
-      <w:bookmarkStart w:id="6" w:name="_Toc219979050"/>
+      <w:bookmarkStart w:id="6" w:name="_Toc220665088"/>
       <w:r>
         <w:t>Muestra</w:t>
       </w:r>
@@ -3527,7 +3527,7 @@
       <w:pPr>
         <w:pStyle w:val="Ttulo1"/>
       </w:pPr>
-      <w:bookmarkStart w:id="7" w:name="_Toc219979051"/>
+      <w:bookmarkStart w:id="7" w:name="_Toc220665089"/>
       <w:r>
         <w:lastRenderedPageBreak/>
         <w:t>Clasificación de los parámetros o los estadísticos</w:t>
@@ -3718,7 +3718,7 @@
       <w:pPr>
         <w:pStyle w:val="Ttulo1"/>
       </w:pPr>
-      <w:bookmarkStart w:id="8" w:name="_Toc219979052"/>
+      <w:bookmarkStart w:id="8" w:name="_Toc220665090"/>
       <w:r>
         <w:t>Distribuciones de frecuencias</w:t>
       </w:r>
@@ -3726,7 +3726,15 @@
     </w:p>
     <w:p>
       <w:r>
-        <w:t>A cada una de los posibles valores que puede tomar la variable se le designa por X</w:t>
+        <w:t xml:space="preserve">A cada </w:t>
+      </w:r>
+      <w:proofErr w:type="gramStart"/>
+      <w:r>
+        <w:t>una</w:t>
+      </w:r>
+      <w:proofErr w:type="gramEnd"/>
+      <w:r>
+        <w:t xml:space="preserve"> de los posibles valores que puede tomar la variable se le designa por X</w:t>
       </w:r>
       <w:r>
         <w:rPr>
@@ -3742,7 +3750,7 @@
       <w:pPr>
         <w:pStyle w:val="Ttulo2"/>
       </w:pPr>
-      <w:bookmarkStart w:id="9" w:name="_Toc219979053"/>
+      <w:bookmarkStart w:id="9" w:name="_Toc220665091"/>
       <w:r>
         <w:t>Frecuencia absoluta, n</w:t>
       </w:r>
@@ -3761,12 +3769,12 @@
       <w:r>
         <w:t xml:space="preserve">. </w:t>
       </w:r>
-      <w:bookmarkStart w:id="10" w:name="_Toc219979054"/>
     </w:p>
     <w:p>
       <w:pPr>
         <w:pStyle w:val="Ttulo2"/>
       </w:pPr>
+      <w:bookmarkStart w:id="10" w:name="_Toc220665092"/>
       <w:r>
         <w:t>Frecuencia absoluta acumulada, N</w:t>
       </w:r>
@@ -3903,7 +3911,7 @@
         <w:pStyle w:val="Ttulo2"/>
       </w:pPr>
       <w:bookmarkStart w:id="11" w:name="_Ref174449238"/>
-      <w:bookmarkStart w:id="12" w:name="_Toc219979055"/>
+      <w:bookmarkStart w:id="12" w:name="_Toc220665093"/>
       <w:r>
         <w:t>Frecuencia relativa, f</w:t>
       </w:r>
@@ -4023,7 +4031,7 @@
       <w:pPr>
         <w:pStyle w:val="Ttulo2"/>
       </w:pPr>
-      <w:bookmarkStart w:id="13" w:name="_Toc219979056"/>
+      <w:bookmarkStart w:id="13" w:name="_Toc220665094"/>
       <w:r>
         <w:t>Frecuencia relativa acumulada, F</w:t>
       </w:r>
@@ -4245,7 +4253,7 @@
       <w:pPr>
         <w:pStyle w:val="Ttulo2"/>
       </w:pPr>
-      <w:bookmarkStart w:id="14" w:name="_Toc219979057"/>
+      <w:bookmarkStart w:id="14" w:name="_Toc220665095"/>
       <w:r>
         <w:t>Porcentaje, p</w:t>
       </w:r>
@@ -4374,7 +4382,7 @@
       <w:pPr>
         <w:pStyle w:val="Ttulo2"/>
       </w:pPr>
-      <w:bookmarkStart w:id="15" w:name="_Toc219979058"/>
+      <w:bookmarkStart w:id="15" w:name="_Toc220665096"/>
       <w:r>
         <w:t>Porcentaje acumulado, P</w:t>
       </w:r>
@@ -4480,7 +4488,7 @@
         <w:pStyle w:val="Ttulo2"/>
       </w:pPr>
       <w:bookmarkStart w:id="16" w:name="_Ref174835865"/>
-      <w:bookmarkStart w:id="17" w:name="_Toc219979059"/>
+      <w:bookmarkStart w:id="17" w:name="_Toc220665097"/>
       <w:r>
         <w:t>Ejemplo de tabla con todas las frecuencias</w:t>
       </w:r>
@@ -5771,7 +5779,7 @@
       </w:pPr>
       <w:bookmarkStart w:id="19" w:name="_Ref174836612"/>
       <w:bookmarkStart w:id="20" w:name="_Ref174837861"/>
-      <w:bookmarkStart w:id="21" w:name="_Toc219979060"/>
+      <w:bookmarkStart w:id="21" w:name="_Toc220665098"/>
       <w:r>
         <w:t>Marca de clase</w:t>
       </w:r>
@@ -6806,7 +6814,7 @@
       <w:pPr>
         <w:pStyle w:val="Ttulo1"/>
       </w:pPr>
-      <w:bookmarkStart w:id="22" w:name="_Toc219979061"/>
+      <w:bookmarkStart w:id="22" w:name="_Toc220665099"/>
       <w:r>
         <w:t>Representaciones gráficas</w:t>
       </w:r>
@@ -6842,7 +6850,7 @@
       <w:pPr>
         <w:pStyle w:val="Ttulo2"/>
       </w:pPr>
-      <w:bookmarkStart w:id="23" w:name="_Toc219979062"/>
+      <w:bookmarkStart w:id="23" w:name="_Toc220665100"/>
       <w:r>
         <w:t>Diagrama de barras</w:t>
       </w:r>
@@ -6954,7 +6962,7 @@
         <w:pStyle w:val="Ttulo2"/>
       </w:pPr>
       <w:bookmarkStart w:id="24" w:name="_Ref174842706"/>
-      <w:bookmarkStart w:id="25" w:name="_Toc219979063"/>
+      <w:bookmarkStart w:id="25" w:name="_Toc220665101"/>
       <w:r>
         <w:t>Histograma</w:t>
       </w:r>
@@ -6994,7 +7002,7 @@
       <w:pPr>
         <w:pStyle w:val="Ttulo3"/>
       </w:pPr>
-      <w:bookmarkStart w:id="26" w:name="_Toc219979064"/>
+      <w:bookmarkStart w:id="26" w:name="_Toc220665102"/>
       <w:r>
         <w:lastRenderedPageBreak/>
         <w:t>Altura del intervalo = frecuencia</w:t>
@@ -7070,7 +7078,7 @@
       <w:pPr>
         <w:pStyle w:val="Ttulo3"/>
       </w:pPr>
-      <w:bookmarkStart w:id="27" w:name="_Toc219979065"/>
+      <w:bookmarkStart w:id="27" w:name="_Toc220665103"/>
       <w:r>
         <w:t>Altura del intervalo = densidad de frecuencia</w:t>
       </w:r>
@@ -8570,7 +8578,7 @@
         <w:pStyle w:val="Ttulo2"/>
       </w:pPr>
       <w:bookmarkStart w:id="28" w:name="_Ref174842770"/>
-      <w:bookmarkStart w:id="29" w:name="_Toc219979066"/>
+      <w:bookmarkStart w:id="29" w:name="_Toc220665104"/>
       <w:r>
         <w:t>Diagrama de cajas</w:t>
       </w:r>
@@ -8860,15 +8868,22 @@
     <w:p>
       <w:pPr>
         <w:pStyle w:val="Prrafodelista"/>
-        <w:jc w:val="center"/>
       </w:pPr>
     </w:p>
     <w:p>
       <w:pPr>
+        <w:pStyle w:val="Prrafodelista"/>
+      </w:pPr>
+      <w:r>
+        <w:t>Los valores de la distribución que estén por encima del bigote superior o por debajo del bigote inferior se consideran valores atípicos.</w:t>
+      </w:r>
+    </w:p>
+    <w:p>
+      <w:pPr>
         <w:pStyle w:val="Ttulo1"/>
       </w:pPr>
       <w:bookmarkStart w:id="30" w:name="_Toc211857299"/>
-      <w:bookmarkStart w:id="31" w:name="_Toc219979067"/>
+      <w:bookmarkStart w:id="31" w:name="_Toc220665105"/>
       <w:r>
         <w:t xml:space="preserve">Medidas </w:t>
       </w:r>
@@ -8886,7 +8901,7 @@
         <w:pStyle w:val="Ttulo2"/>
       </w:pPr>
       <w:bookmarkStart w:id="32" w:name="_Toc211857300"/>
-      <w:bookmarkStart w:id="33" w:name="_Toc219979068"/>
+      <w:bookmarkStart w:id="33" w:name="_Toc220665106"/>
       <w:r>
         <w:t>Media aritmética</w:t>
       </w:r>
@@ -8899,7 +8914,7 @@
       </w:pPr>
       <w:bookmarkStart w:id="34" w:name="_Ref175230743"/>
       <w:bookmarkStart w:id="35" w:name="_Toc211857301"/>
-      <w:bookmarkStart w:id="36" w:name="_Toc219979069"/>
+      <w:bookmarkStart w:id="36" w:name="_Toc220665107"/>
       <w:r>
         <w:t>Datos no agrupados</w:t>
       </w:r>
@@ -9028,7 +9043,7 @@
         </w:rPr>
       </w:pPr>
       <w:bookmarkStart w:id="37" w:name="_Toc211857302"/>
-      <w:bookmarkStart w:id="38" w:name="_Toc219979070"/>
+      <w:bookmarkStart w:id="38" w:name="_Toc220665108"/>
       <w:r>
         <w:rPr>
           <w:rFonts w:eastAsiaTheme="minorEastAsia"/>
@@ -9517,7 +9532,6 @@
         <w:pStyle w:val="Textoindependiente"/>
       </w:pPr>
       <w:r>
-        <w:lastRenderedPageBreak/>
         <w:t>Ejemplo: las edades de una clase de universidad formada por 10 personas son:</w:t>
       </w:r>
     </w:p>
@@ -10152,7 +10166,7 @@
         <w:pStyle w:val="Ttulo2"/>
       </w:pPr>
       <w:bookmarkStart w:id="39" w:name="_Toc211857312"/>
-      <w:bookmarkStart w:id="40" w:name="_Toc219979071"/>
+      <w:bookmarkStart w:id="40" w:name="_Toc220665109"/>
       <w:r>
         <w:t>Mediana</w:t>
       </w:r>
@@ -10201,7 +10215,7 @@
       <w:pPr>
         <w:pStyle w:val="Ttulo3"/>
       </w:pPr>
-      <w:bookmarkStart w:id="41" w:name="_Toc219979072"/>
+      <w:bookmarkStart w:id="41" w:name="_Toc220665110"/>
       <w:r>
         <w:t>Determinación del valor de la mediana</w:t>
       </w:r>
@@ -10714,7 +10728,7 @@
         <w:pStyle w:val="Ttulo2"/>
       </w:pPr>
       <w:bookmarkStart w:id="42" w:name="_Toc211857316"/>
-      <w:bookmarkStart w:id="43" w:name="_Toc219979073"/>
+      <w:bookmarkStart w:id="43" w:name="_Toc220665111"/>
       <w:r>
         <w:t>Moda, Mo</w:t>
       </w:r>
@@ -10734,7 +10748,7 @@
         <w:pStyle w:val="Ttulo1"/>
       </w:pPr>
       <w:bookmarkStart w:id="44" w:name="_Toc211857318"/>
-      <w:bookmarkStart w:id="45" w:name="_Toc219979074"/>
+      <w:bookmarkStart w:id="45" w:name="_Toc220665112"/>
       <w:r>
         <w:t>Medidas de dispersión</w:t>
       </w:r>
@@ -10746,7 +10760,11 @@
         <w:pStyle w:val="Textoindependiente"/>
       </w:pPr>
       <w:r>
-        <w:t>Las medidas de tendencia central por si solas pueden no ser suficientes para caracterizar una distribución. Como se ve en las imágenes, ambas distribuciones tienen la misma tendencia central, que es 0; sin embargo, visualmente es fácil darse cuenta de que las distribuciones son diferentes, que la de la derecha est</w:t>
+        <w:t xml:space="preserve">Las medidas de tendencia central por si solas pueden no ser suficientes para caracterizar una distribución. Como se ve en las imágenes, ambas distribuciones tienen la misma tendencia central, que es 0; sin </w:t>
+      </w:r>
+      <w:r>
+        <w:lastRenderedPageBreak/>
+        <w:t>embargo, visualmente es fácil darse cuenta de que las distribuciones son diferentes, que la de la derecha est</w:t>
       </w:r>
       <w:r>
         <w:t>á</w:t>
@@ -10781,7 +10799,6 @@
               <w:rPr>
                 <w:noProof/>
               </w:rPr>
-              <w:lastRenderedPageBreak/>
               <w:drawing>
                 <wp:inline distT="0" distB="0" distL="0" distR="0" wp14:anchorId="0E55EBB1" wp14:editId="4197B4A4">
                   <wp:extent cx="3262630" cy="2504875"/>
@@ -10938,6 +10955,7 @@
       <w:bookmarkStart w:id="50" w:name="_Toc211857319"/>
       <w:bookmarkStart w:id="51" w:name="_Toc219979029"/>
       <w:bookmarkStart w:id="52" w:name="_Toc219979075"/>
+      <w:bookmarkStart w:id="53" w:name="_Toc220665113"/>
       <w:bookmarkEnd w:id="46"/>
       <w:bookmarkEnd w:id="47"/>
       <w:bookmarkEnd w:id="48"/>
@@ -10945,6 +10963,7 @@
       <w:bookmarkEnd w:id="50"/>
       <w:bookmarkEnd w:id="51"/>
       <w:bookmarkEnd w:id="52"/>
+      <w:bookmarkEnd w:id="53"/>
     </w:p>
     <w:p>
       <w:pPr>
@@ -10966,49 +10985,31 @@
           <w:szCs w:val="24"/>
         </w:rPr>
       </w:pPr>
-      <w:bookmarkStart w:id="53" w:name="_Toc176225096"/>
-      <w:bookmarkStart w:id="54" w:name="_Toc177643031"/>
-      <w:bookmarkStart w:id="55" w:name="_Toc208921808"/>
-      <w:bookmarkStart w:id="56" w:name="_Toc208921851"/>
-      <w:bookmarkStart w:id="57" w:name="_Toc211857320"/>
-      <w:bookmarkStart w:id="58" w:name="_Toc219979030"/>
-      <w:bookmarkStart w:id="59" w:name="_Toc219979076"/>
-      <w:bookmarkEnd w:id="53"/>
+      <w:bookmarkStart w:id="54" w:name="_Toc176225096"/>
+      <w:bookmarkStart w:id="55" w:name="_Toc177643031"/>
+      <w:bookmarkStart w:id="56" w:name="_Toc208921808"/>
+      <w:bookmarkStart w:id="57" w:name="_Toc208921851"/>
+      <w:bookmarkStart w:id="58" w:name="_Toc211857320"/>
+      <w:bookmarkStart w:id="59" w:name="_Toc219979030"/>
+      <w:bookmarkStart w:id="60" w:name="_Toc219979076"/>
+      <w:bookmarkStart w:id="61" w:name="_Toc220665114"/>
       <w:bookmarkEnd w:id="54"/>
       <w:bookmarkEnd w:id="55"/>
       <w:bookmarkEnd w:id="56"/>
       <w:bookmarkEnd w:id="57"/>
       <w:bookmarkEnd w:id="58"/>
       <w:bookmarkEnd w:id="59"/>
-    </w:p>
-    <w:p>
-      <w:pPr>
-        <w:pStyle w:val="Ttulo2"/>
-      </w:pPr>
-      <w:bookmarkStart w:id="60" w:name="_Toc211857321"/>
-      <w:bookmarkStart w:id="61" w:name="_Toc219979077"/>
-      <w:r>
-        <w:t>Medidas de dispersión absoluta</w:t>
-      </w:r>
       <w:bookmarkEnd w:id="60"/>
       <w:bookmarkEnd w:id="61"/>
     </w:p>
     <w:p>
       <w:pPr>
-        <w:pStyle w:val="Textoindependiente"/>
-      </w:pPr>
-      <w:r>
-        <w:t>Cuantifican la dispersión que hay entre los valores y la tendencia central en las mismas unidades en las que está dada la tendencia central.</w:t>
-      </w:r>
-    </w:p>
-    <w:p>
-      <w:pPr>
-        <w:pStyle w:val="Ttulo3"/>
-      </w:pPr>
-      <w:bookmarkStart w:id="62" w:name="_Toc211857322"/>
-      <w:bookmarkStart w:id="63" w:name="_Toc219979078"/>
-      <w:r>
-        <w:t>Rango</w:t>
+        <w:pStyle w:val="Ttulo2"/>
+      </w:pPr>
+      <w:bookmarkStart w:id="62" w:name="_Toc211857321"/>
+      <w:bookmarkStart w:id="63" w:name="_Toc220665115"/>
+      <w:r>
+        <w:t>Medidas de dispersión absoluta</w:t>
       </w:r>
       <w:bookmarkEnd w:id="62"/>
       <w:bookmarkEnd w:id="63"/>
@@ -11018,20 +11019,40 @@
         <w:pStyle w:val="Textoindependiente"/>
       </w:pPr>
       <w:r>
-        <w:t>El rango es la distancia que hay entre el valor máximo y el valor mínimo.</w:t>
+        <w:t>Cuantifican la dispersión que hay entre los valores y la tendencia central en las mismas unidades en las que está dada la tendencia central.</w:t>
       </w:r>
     </w:p>
     <w:p>
       <w:pPr>
         <w:pStyle w:val="Ttulo3"/>
       </w:pPr>
-      <w:bookmarkStart w:id="64" w:name="_Toc211857323"/>
-      <w:bookmarkStart w:id="65" w:name="_Toc219979079"/>
-      <w:r>
-        <w:t>Percentiles y cuartiles</w:t>
+      <w:bookmarkStart w:id="64" w:name="_Toc211857322"/>
+      <w:bookmarkStart w:id="65" w:name="_Toc220665116"/>
+      <w:r>
+        <w:t>Rango</w:t>
       </w:r>
       <w:bookmarkEnd w:id="64"/>
       <w:bookmarkEnd w:id="65"/>
+    </w:p>
+    <w:p>
+      <w:pPr>
+        <w:pStyle w:val="Textoindependiente"/>
+      </w:pPr>
+      <w:r>
+        <w:t>El rango es la distancia que hay entre el valor máximo y el valor mínimo.</w:t>
+      </w:r>
+    </w:p>
+    <w:p>
+      <w:pPr>
+        <w:pStyle w:val="Ttulo3"/>
+      </w:pPr>
+      <w:bookmarkStart w:id="66" w:name="_Toc211857323"/>
+      <w:bookmarkStart w:id="67" w:name="_Toc220665117"/>
+      <w:r>
+        <w:t>Percentiles y cuartiles</w:t>
+      </w:r>
+      <w:bookmarkEnd w:id="66"/>
+      <w:bookmarkEnd w:id="67"/>
     </w:p>
     <w:p>
       <w:pPr>
@@ -11265,7 +11286,11 @@
         <w:pStyle w:val="Textoindependiente"/>
       </w:pPr>
       <w:r>
-        <w:t>Para buscar un percentil cualquier P</w:t>
+        <w:t xml:space="preserve">Para buscar un percentil cualquier </w:t>
+      </w:r>
+      <w:proofErr w:type="spellStart"/>
+      <w:r>
+        <w:t>P</w:t>
       </w:r>
       <w:r>
         <w:rPr>
@@ -11273,6 +11298,7 @@
         </w:rPr>
         <w:t>k</w:t>
       </w:r>
+      <w:proofErr w:type="spellEnd"/>
       <w:r>
         <w:t xml:space="preserve"> seguimos </w:t>
       </w:r>
@@ -11299,16 +11325,16 @@
           <w:rFonts w:eastAsiaTheme="minorEastAsia"/>
         </w:rPr>
       </w:pPr>
-      <w:bookmarkStart w:id="66" w:name="_Toc211857327"/>
-      <w:bookmarkStart w:id="67" w:name="_Toc219979080"/>
+      <w:bookmarkStart w:id="68" w:name="_Toc211857327"/>
+      <w:bookmarkStart w:id="69" w:name="_Toc220665118"/>
       <w:r>
         <w:rPr>
           <w:rFonts w:eastAsiaTheme="minorEastAsia"/>
         </w:rPr>
         <w:t>Rango intercuartílico</w:t>
       </w:r>
-      <w:bookmarkEnd w:id="66"/>
-      <w:bookmarkEnd w:id="67"/>
+      <w:bookmarkEnd w:id="68"/>
+      <w:bookmarkEnd w:id="69"/>
     </w:p>
     <w:p>
       <w:pPr>
@@ -11402,12 +11428,13 @@
           <w:rFonts w:eastAsiaTheme="minorEastAsia"/>
         </w:rPr>
       </w:pPr>
-      <w:bookmarkStart w:id="68" w:name="_Toc211857330"/>
-      <w:bookmarkStart w:id="69" w:name="_Toc219979081"/>
+      <w:bookmarkStart w:id="70" w:name="_Toc211857330"/>
+      <w:bookmarkStart w:id="71" w:name="_Toc220665119"/>
       <w:r>
         <w:rPr>
           <w:rFonts w:eastAsiaTheme="minorEastAsia"/>
         </w:rPr>
+        <w:lastRenderedPageBreak/>
         <w:t xml:space="preserve">Varianza, </w:t>
       </w:r>
       <w:r>
@@ -11423,8 +11450,8 @@
         </w:rPr>
         <w:t>2</w:t>
       </w:r>
-      <w:bookmarkEnd w:id="68"/>
-      <w:bookmarkEnd w:id="69"/>
+      <w:bookmarkEnd w:id="70"/>
+      <w:bookmarkEnd w:id="71"/>
     </w:p>
     <w:p>
       <w:pPr>
@@ -11460,7 +11487,6 @@
               <w:rPr>
                 <w:rFonts w:eastAsiaTheme="minorEastAsia"/>
               </w:rPr>
-              <w:lastRenderedPageBreak/>
               <w:t>Para datos no agrupados:</w:t>
             </w:r>
           </w:p>
@@ -12318,7 +12344,8 @@
           <w:rFonts w:eastAsiaTheme="minorEastAsia"/>
         </w:rPr>
       </w:pPr>
-      <w:bookmarkStart w:id="70" w:name="_Toc219979082"/>
+      <w:bookmarkStart w:id="72" w:name="_Toc220665120"/>
+      <w:proofErr w:type="spellStart"/>
       <w:r>
         <w:rPr>
           <w:rFonts w:eastAsiaTheme="minorEastAsia"/>
@@ -12341,7 +12368,14 @@
         <w:rPr>
           <w:rFonts w:eastAsiaTheme="minorEastAsia"/>
         </w:rPr>
-        <w:t xml:space="preserve">arianza, </w:t>
+        <w:t>arianza</w:t>
+      </w:r>
+      <w:proofErr w:type="spellEnd"/>
+      <w:r>
+        <w:rPr>
+          <w:rFonts w:eastAsiaTheme="minorEastAsia"/>
+        </w:rPr>
+        <w:t xml:space="preserve">, </w:t>
       </w:r>
       <w:r>
         <w:rPr>
@@ -12356,7 +12390,7 @@
         </w:rPr>
         <w:t>2</w:t>
       </w:r>
-      <w:bookmarkEnd w:id="70"/>
+      <w:bookmarkEnd w:id="72"/>
     </w:p>
     <w:tbl>
       <w:tblPr>
@@ -12803,6 +12837,7 @@
         </w:rPr>
         <w:t xml:space="preserve">Las unidades de la </w:t>
       </w:r>
+      <w:proofErr w:type="spellStart"/>
       <w:r>
         <w:rPr>
           <w:i w:val="0"/>
@@ -12821,8 +12856,20 @@
           <w:sz w:val="22"/>
           <w:szCs w:val="22"/>
         </w:rPr>
-        <w:t xml:space="preserve">varianza </w:t>
-      </w:r>
+        <w:t>varianza</w:t>
+      </w:r>
+      <w:proofErr w:type="spellEnd"/>
+      <w:r>
+        <w:rPr>
+          <w:i w:val="0"/>
+          <w:iCs w:val="0"/>
+          <w:color w:val="auto"/>
+          <w:sz w:val="22"/>
+          <w:szCs w:val="22"/>
+        </w:rPr>
+        <w:t xml:space="preserve"> </w:t>
+      </w:r>
+      <w:proofErr w:type="spellStart"/>
       <w:r>
         <w:rPr>
           <w:i w:val="0"/>
@@ -12841,7 +12888,18 @@
           <w:sz w:val="22"/>
           <w:szCs w:val="22"/>
         </w:rPr>
-        <w:t>son las de los valores de la muestra elevados al cuadrado</w:t>
+        <w:t>son</w:t>
+      </w:r>
+      <w:proofErr w:type="spellEnd"/>
+      <w:r>
+        <w:rPr>
+          <w:i w:val="0"/>
+          <w:iCs w:val="0"/>
+          <w:color w:val="auto"/>
+          <w:sz w:val="22"/>
+          <w:szCs w:val="22"/>
+        </w:rPr>
+        <w:t xml:space="preserve"> las de los valores de la muestra elevados al cuadrado</w:t>
       </w:r>
       <w:r>
         <w:t>.</w:t>
@@ -12851,19 +12909,19 @@
       <w:pPr>
         <w:pStyle w:val="Ttulo3"/>
       </w:pPr>
-      <w:bookmarkStart w:id="71" w:name="_Toc211857331"/>
-      <w:bookmarkStart w:id="72" w:name="_Toc219979083"/>
+      <w:bookmarkStart w:id="73" w:name="_Toc211857331"/>
+      <w:bookmarkStart w:id="74" w:name="_Toc220665121"/>
       <w:r>
         <w:t xml:space="preserve">Desviación típica, </w:t>
       </w:r>
-      <w:bookmarkEnd w:id="71"/>
+      <w:bookmarkEnd w:id="73"/>
       <w:r>
         <w:rPr>
           <w:rFonts w:eastAsiaTheme="minorEastAsia"/>
         </w:rPr>
         <w:t>S</w:t>
       </w:r>
-      <w:bookmarkEnd w:id="72"/>
+      <w:bookmarkEnd w:id="74"/>
     </w:p>
     <w:p>
       <w:pPr>
@@ -13371,8 +13429,13 @@
     </w:tbl>
     <w:p>
       <w:r>
-        <w:t>La desviación típica también se podría hacer con la cuasi-varianza</w:t>
-      </w:r>
+        <w:t xml:space="preserve">La desviación típica también se podría hacer con la </w:t>
+      </w:r>
+      <w:proofErr w:type="spellStart"/>
+      <w:r>
+        <w:t>cuasi-varianza</w:t>
+      </w:r>
+      <w:proofErr w:type="spellEnd"/>
       <w:r>
         <w:t>.</w:t>
       </w:r>
@@ -13381,25 +13444,25 @@
       <w:pPr>
         <w:pStyle w:val="Ttulo2"/>
       </w:pPr>
-      <w:bookmarkStart w:id="73" w:name="_Toc211857332"/>
-      <w:bookmarkStart w:id="74" w:name="_Toc219979084"/>
+      <w:bookmarkStart w:id="75" w:name="_Toc211857332"/>
+      <w:bookmarkStart w:id="76" w:name="_Toc220665122"/>
       <w:r>
         <w:t>Medidas de dispersión relativas</w:t>
       </w:r>
-      <w:bookmarkEnd w:id="73"/>
-      <w:bookmarkEnd w:id="74"/>
+      <w:bookmarkEnd w:id="75"/>
+      <w:bookmarkEnd w:id="76"/>
     </w:p>
     <w:p>
       <w:pPr>
         <w:pStyle w:val="Ttulo3"/>
       </w:pPr>
-      <w:bookmarkStart w:id="75" w:name="_Toc211857333"/>
-      <w:bookmarkStart w:id="76" w:name="_Toc219979085"/>
+      <w:bookmarkStart w:id="77" w:name="_Toc211857333"/>
+      <w:bookmarkStart w:id="78" w:name="_Toc220665123"/>
       <w:r>
         <w:t>Coeficiente de variación de Pearson, CV</w:t>
       </w:r>
-      <w:bookmarkEnd w:id="75"/>
-      <w:bookmarkEnd w:id="76"/>
+      <w:bookmarkEnd w:id="77"/>
+      <w:bookmarkEnd w:id="78"/>
     </w:p>
     <w:p>
       <w:pPr>
@@ -13654,26 +13717,26 @@
       <w:pPr>
         <w:pStyle w:val="Ttulo1"/>
       </w:pPr>
-      <w:bookmarkStart w:id="77" w:name="_Toc211857343"/>
-      <w:bookmarkStart w:id="78" w:name="_Toc219979086"/>
+      <w:bookmarkStart w:id="79" w:name="_Toc211857343"/>
+      <w:bookmarkStart w:id="80" w:name="_Toc220665124"/>
       <w:r>
         <w:lastRenderedPageBreak/>
         <w:t>Efectos de aumentos lineales y proporcionales</w:t>
       </w:r>
-      <w:bookmarkEnd w:id="77"/>
-      <w:bookmarkEnd w:id="78"/>
+      <w:bookmarkEnd w:id="79"/>
+      <w:bookmarkEnd w:id="80"/>
     </w:p>
     <w:p>
       <w:pPr>
         <w:pStyle w:val="Ttulo2"/>
       </w:pPr>
-      <w:bookmarkStart w:id="79" w:name="_Toc211857344"/>
-      <w:bookmarkStart w:id="80" w:name="_Toc219979087"/>
+      <w:bookmarkStart w:id="81" w:name="_Toc211857344"/>
+      <w:bookmarkStart w:id="82" w:name="_Toc220665125"/>
       <w:r>
         <w:t>Aumento lineal</w:t>
       </w:r>
-      <w:bookmarkEnd w:id="79"/>
-      <w:bookmarkEnd w:id="80"/>
+      <w:bookmarkEnd w:id="81"/>
+      <w:bookmarkEnd w:id="82"/>
     </w:p>
     <w:p>
       <w:pPr>
@@ -13778,16 +13841,16 @@
           <w:rFonts w:eastAsiaTheme="minorEastAsia"/>
         </w:rPr>
       </w:pPr>
-      <w:bookmarkStart w:id="81" w:name="_Toc211857345"/>
-      <w:bookmarkStart w:id="82" w:name="_Toc219979088"/>
+      <w:bookmarkStart w:id="83" w:name="_Toc211857345"/>
+      <w:bookmarkStart w:id="84" w:name="_Toc220665126"/>
       <w:r>
         <w:rPr>
           <w:rFonts w:eastAsiaTheme="minorEastAsia"/>
         </w:rPr>
         <w:t>Consecuencias de un aumento lineal</w:t>
       </w:r>
-      <w:bookmarkEnd w:id="81"/>
-      <w:bookmarkEnd w:id="82"/>
+      <w:bookmarkEnd w:id="83"/>
+      <w:bookmarkEnd w:id="84"/>
     </w:p>
     <w:tbl>
       <w:tblPr>
@@ -14488,13 +14551,13 @@
       <w:pPr>
         <w:pStyle w:val="Ttulo2"/>
       </w:pPr>
-      <w:bookmarkStart w:id="83" w:name="_Toc211857346"/>
-      <w:bookmarkStart w:id="84" w:name="_Toc219979089"/>
+      <w:bookmarkStart w:id="85" w:name="_Toc211857346"/>
+      <w:bookmarkStart w:id="86" w:name="_Toc220665127"/>
       <w:r>
         <w:t>Aumento proporcional</w:t>
       </w:r>
-      <w:bookmarkEnd w:id="83"/>
-      <w:bookmarkEnd w:id="84"/>
+      <w:bookmarkEnd w:id="85"/>
+      <w:bookmarkEnd w:id="86"/>
     </w:p>
     <w:p>
       <w:pPr>
@@ -14555,13 +14618,13 @@
       <w:pPr>
         <w:pStyle w:val="Ttulo3"/>
       </w:pPr>
-      <w:bookmarkStart w:id="85" w:name="_Toc211857347"/>
-      <w:bookmarkStart w:id="86" w:name="_Toc219979090"/>
+      <w:bookmarkStart w:id="87" w:name="_Toc211857347"/>
+      <w:bookmarkStart w:id="88" w:name="_Toc220665128"/>
       <w:r>
         <w:t>Consecuencias de un aumento proporcional</w:t>
       </w:r>
-      <w:bookmarkEnd w:id="85"/>
-      <w:bookmarkEnd w:id="86"/>
+      <w:bookmarkEnd w:id="87"/>
+      <w:bookmarkEnd w:id="88"/>
     </w:p>
     <w:tbl>
       <w:tblPr>

</xml_diff>

<commit_message>
cambio en diagrama cajas (recorte) y cambios lineales
</commit_message>
<xml_diff>
--- a/Tema 1. Estadítica descriptiva.docx
+++ b/Tema 1. Estadítica descriptiva.docx
@@ -1,6 +1,6 @@
 
 <file path=word/document.xml><?xml version="1.0" encoding="utf-8"?>
-<w:document xmlns:wpc="http://schemas.microsoft.com/office/word/2010/wordprocessingCanvas" xmlns:cx="http://schemas.microsoft.com/office/drawing/2014/chartex" xmlns:cx1="http://schemas.microsoft.com/office/drawing/2015/9/8/chartex" xmlns:cx2="http://schemas.microsoft.com/office/drawing/2015/10/21/chartex" xmlns:cx3="http://schemas.microsoft.com/office/drawing/2016/5/9/chartex" xmlns:cx4="http://schemas.microsoft.com/office/drawing/2016/5/10/chartex" xmlns:cx5="http://schemas.microsoft.com/office/drawing/2016/5/11/chartex" xmlns:cx6="http://schemas.microsoft.com/office/drawing/2016/5/12/chartex" xmlns:cx7="http://schemas.microsoft.com/office/drawing/2016/5/13/chartex" xmlns:cx8="http://schemas.microsoft.com/office/drawing/2016/5/14/chartex" xmlns:mc="http://schemas.openxmlformats.org/markup-compatibility/2006" xmlns:aink="http://schemas.microsoft.com/office/drawing/2016/ink" xmlns:am3d="http://schemas.microsoft.com/office/drawing/2017/model3d" xmlns:o="urn:schemas-microsoft-com:office:office" xmlns:oel="http://schemas.microsoft.com/office/2019/extlst" xmlns:r="http://schemas.openxmlformats.org/officeDocument/2006/relationships" xmlns:m="http://schemas.openxmlformats.org/officeDocument/2006/math" xmlns:v="urn:schemas-microsoft-com:vml" xmlns:wp14="http://schemas.microsoft.com/office/word/2010/wordprocessingDrawing" xmlns:wp="http://schemas.openxmlformats.org/drawingml/2006/wordprocessingDrawing" xmlns:w10="urn:schemas-microsoft-com:office:word" xmlns:w="http://schemas.openxmlformats.org/wordprocessingml/2006/main" xmlns:w14="http://schemas.microsoft.com/office/word/2010/wordml" xmlns:w15="http://schemas.microsoft.com/office/word/2012/wordml" xmlns:w16cex="http://schemas.microsoft.com/office/word/2018/wordml/cex" xmlns:w16cid="http://schemas.microsoft.com/office/word/2016/wordml/cid" xmlns:w16="http://schemas.microsoft.com/office/word/2018/wordml" xmlns:w16du="http://schemas.microsoft.com/office/word/2023/wordml/word16du" xmlns:w16sdtdh="http://schemas.microsoft.com/office/word/2020/wordml/sdtdatahash" xmlns:w16sdtfl="http://schemas.microsoft.com/office/word/2024/wordml/sdtformatlock" xmlns:w16se="http://schemas.microsoft.com/office/word/2015/wordml/symex" xmlns:wpg="http://schemas.microsoft.com/office/word/2010/wordprocessingGroup" xmlns:wpi="http://schemas.microsoft.com/office/word/2010/wordprocessingInk" xmlns:wne="http://schemas.microsoft.com/office/word/2006/wordml" xmlns:wps="http://schemas.microsoft.com/office/word/2010/wordprocessingShape" mc:Ignorable="w14 w15 w16se w16cid w16 w16cex w16sdtdh w16sdtfl w16du wp14">
+<w:document xmlns:wpc="http://schemas.microsoft.com/office/word/2010/wordprocessingCanvas" xmlns:cx="http://schemas.microsoft.com/office/drawing/2014/chartex" xmlns:cx1="http://schemas.microsoft.com/office/drawing/2015/9/8/chartex" xmlns:cx2="http://schemas.microsoft.com/office/drawing/2015/10/21/chartex" xmlns:cx3="http://schemas.microsoft.com/office/drawing/2016/5/9/chartex" xmlns:cx4="http://schemas.microsoft.com/office/drawing/2016/5/10/chartex" xmlns:cx5="http://schemas.microsoft.com/office/drawing/2016/5/11/chartex" xmlns:cx6="http://schemas.microsoft.com/office/drawing/2016/5/12/chartex" xmlns:cx7="http://schemas.microsoft.com/office/drawing/2016/5/13/chartex" xmlns:cx8="http://schemas.microsoft.com/office/drawing/2016/5/14/chartex" xmlns:mc="http://schemas.openxmlformats.org/markup-compatibility/2006" xmlns:aink="http://schemas.microsoft.com/office/drawing/2016/ink" xmlns:am3d="http://schemas.microsoft.com/office/drawing/2017/model3d" xmlns:o="urn:schemas-microsoft-com:office:office" xmlns:oel="http://schemas.microsoft.com/office/2019/extlst" xmlns:r="http://schemas.openxmlformats.org/officeDocument/2006/relationships" xmlns:m="http://schemas.openxmlformats.org/officeDocument/2006/math" xmlns:v="urn:schemas-microsoft-com:vml" xmlns:wp14="http://schemas.microsoft.com/office/word/2010/wordprocessingDrawing" xmlns:wp="http://schemas.openxmlformats.org/drawingml/2006/wordprocessingDrawing" xmlns:w10="urn:schemas-microsoft-com:office:word" xmlns:w="http://schemas.openxmlformats.org/wordprocessingml/2006/main" xmlns:w14="http://schemas.microsoft.com/office/word/2010/wordml" xmlns:w15="http://schemas.microsoft.com/office/word/2012/wordml" xmlns:w16cex="http://schemas.microsoft.com/office/word/2018/wordml/cex" xmlns:w16cid="http://schemas.microsoft.com/office/word/2016/wordml/cid" xmlns:w16="http://schemas.microsoft.com/office/word/2018/wordml" xmlns:w16sdtdh="http://schemas.microsoft.com/office/word/2020/wordml/sdtdatahash" xmlns:w16se="http://schemas.microsoft.com/office/word/2015/wordml/symex" xmlns:wpg="http://schemas.microsoft.com/office/word/2010/wordprocessingGroup" xmlns:wpi="http://schemas.microsoft.com/office/word/2010/wordprocessingInk" xmlns:wne="http://schemas.microsoft.com/office/word/2006/wordml" xmlns:wps="http://schemas.microsoft.com/office/word/2010/wordprocessingShape" mc:Ignorable="w14 w15 w16se w16cid w16 w16cex w16sdtdh wp14">
   <w:body>
     <w:bookmarkStart w:id="0" w:name="_Ref162178622" w:displacedByCustomXml="next"/>
     <w:sdt>
@@ -2610,7 +2610,7 @@
                 <w:noProof/>
                 <w:webHidden/>
               </w:rPr>
-              <w:t>12</w:t>
+              <w:t>11</w:t>
             </w:r>
             <w:r>
               <w:rPr>
@@ -3181,20 +3181,16 @@
                 <w:noProof/>
                 <w:webHidden/>
               </w:rPr>
-            </w:r>
-            <w:r>
-              <w:rPr>
-                <w:noProof/>
-                <w:webHidden/>
-              </w:rPr>
               <w:fldChar w:fldCharType="separate"/>
             </w:r>
             <w:r>
               <w:rPr>
-                <w:noProof/>
-                <w:webHidden/>
-              </w:rPr>
-              <w:t>13</w:t>
+                <w:b/>
+                <w:bCs/>
+                <w:noProof/>
+                <w:webHidden/>
+              </w:rPr>
+              <w:t>¡Error! Marcador no definido.</w:t>
             </w:r>
             <w:r>
               <w:rPr>
@@ -3253,20 +3249,16 @@
                 <w:noProof/>
                 <w:webHidden/>
               </w:rPr>
-            </w:r>
-            <w:r>
-              <w:rPr>
-                <w:noProof/>
-                <w:webHidden/>
-              </w:rPr>
               <w:fldChar w:fldCharType="separate"/>
             </w:r>
             <w:r>
               <w:rPr>
-                <w:noProof/>
-                <w:webHidden/>
-              </w:rPr>
-              <w:t>13</w:t>
+                <w:b/>
+                <w:bCs/>
+                <w:noProof/>
+                <w:webHidden/>
+              </w:rPr>
+              <w:t>¡Error! Marcador no definido.</w:t>
             </w:r>
             <w:r>
               <w:rPr>
@@ -3726,15 +3718,7 @@
     </w:p>
     <w:p>
       <w:r>
-        <w:t xml:space="preserve">A cada </w:t>
-      </w:r>
-      <w:proofErr w:type="gramStart"/>
-      <w:r>
-        <w:t>una</w:t>
-      </w:r>
-      <w:proofErr w:type="gramEnd"/>
-      <w:r>
-        <w:t xml:space="preserve"> de los posibles valores que puede tomar la variable se le designa por X</w:t>
+        <w:t>A cada una de los posibles valores que puede tomar la variable se le designa por X</w:t>
       </w:r>
       <w:r>
         <w:rPr>
@@ -8829,9 +8813,9 @@
         </w:rPr>
         <w:lastRenderedPageBreak/>
         <w:drawing>
-          <wp:inline distT="0" distB="0" distL="0" distR="0" wp14:anchorId="22AB89FB" wp14:editId="56C51118">
-            <wp:extent cx="4657725" cy="4300035"/>
-            <wp:effectExtent l="0" t="0" r="0" b="5715"/>
+          <wp:inline distT="0" distB="0" distL="0" distR="0" wp14:anchorId="22AB89FB" wp14:editId="41A615B2">
+            <wp:extent cx="4657238" cy="3649649"/>
+            <wp:effectExtent l="0" t="0" r="0" b="8255"/>
             <wp:docPr id="495052770" name="Imagen 1" descr="Gráfico&#10;&#10;El contenido generado por IA puede ser incorrecto."/>
             <wp:cNvGraphicFramePr>
               <a:graphicFrameLocks xmlns:a="http://schemas.openxmlformats.org/drawingml/2006/main" noChangeAspect="1"/>
@@ -8843,20 +8827,27 @@
                     <pic:cNvPr id="495052770" name="Imagen 1" descr="Gráfico&#10;&#10;El contenido generado por IA puede ser incorrecto."/>
                     <pic:cNvPicPr/>
                   </pic:nvPicPr>
-                  <pic:blipFill>
+                  <pic:blipFill rotWithShape="1">
                     <a:blip r:embed="rId12"/>
-                    <a:stretch>
-                      <a:fillRect/>
-                    </a:stretch>
+                    <a:srcRect b="15116"/>
+                    <a:stretch/>
                   </pic:blipFill>
-                  <pic:spPr>
+                  <pic:spPr bwMode="auto">
                     <a:xfrm>
                       <a:off x="0" y="0"/>
-                      <a:ext cx="4677817" cy="4318584"/>
+                      <a:ext cx="4677817" cy="3665776"/>
                     </a:xfrm>
                     <a:prstGeom prst="rect">
                       <a:avLst/>
                     </a:prstGeom>
+                    <a:ln>
+                      <a:noFill/>
+                    </a:ln>
+                    <a:extLst>
+                      <a:ext uri="{53640926-AAD7-44D8-BBD7-CCE9431645EC}">
+                        <a14:shadowObscured xmlns:a14="http://schemas.microsoft.com/office/drawing/2010/main"/>
+                      </a:ext>
+                    </a:extLst>
                   </pic:spPr>
                 </pic:pic>
               </a:graphicData>
@@ -9550,6 +9541,7 @@
         <w:rPr>
           <w:rFonts w:eastAsiaTheme="minorEastAsia"/>
         </w:rPr>
+        <w:lastRenderedPageBreak/>
         <w:t>5 personas tienen 18 años.</w:t>
       </w:r>
     </w:p>
@@ -10760,11 +10752,7 @@
         <w:pStyle w:val="Textoindependiente"/>
       </w:pPr>
       <w:r>
-        <w:t xml:space="preserve">Las medidas de tendencia central por si solas pueden no ser suficientes para caracterizar una distribución. Como se ve en las imágenes, ambas distribuciones tienen la misma tendencia central, que es 0; sin </w:t>
-      </w:r>
-      <w:r>
-        <w:lastRenderedPageBreak/>
-        <w:t>embargo, visualmente es fácil darse cuenta de que las distribuciones son diferentes, que la de la derecha est</w:t>
+        <w:t>Las medidas de tendencia central por si solas pueden no ser suficientes para caracterizar una distribución. Como se ve en las imágenes, ambas distribuciones tienen la misma tendencia central, que es 0; sin embargo, visualmente es fácil darse cuenta de que las distribuciones son diferentes, que la de la derecha est</w:t>
       </w:r>
       <w:r>
         <w:t>á</w:t>
@@ -10799,6 +10787,7 @@
               <w:rPr>
                 <w:noProof/>
               </w:rPr>
+              <w:lastRenderedPageBreak/>
               <w:drawing>
                 <wp:inline distT="0" distB="0" distL="0" distR="0" wp14:anchorId="0E55EBB1" wp14:editId="4197B4A4">
                   <wp:extent cx="3262630" cy="2504875"/>
@@ -11434,7 +11423,6 @@
         <w:rPr>
           <w:rFonts w:eastAsiaTheme="minorEastAsia"/>
         </w:rPr>
-        <w:lastRenderedPageBreak/>
         <w:t xml:space="preserve">Varianza, </w:t>
       </w:r>
       <w:r>
@@ -11487,6 +11475,7 @@
               <w:rPr>
                 <w:rFonts w:eastAsiaTheme="minorEastAsia"/>
               </w:rPr>
+              <w:lastRenderedPageBreak/>
               <w:t>Para datos no agrupados:</w:t>
             </w:r>
           </w:p>
@@ -13743,16 +13732,10 @@
         <w:pStyle w:val="Textoindependiente"/>
       </w:pPr>
       <w:r>
-        <w:t>Un aumento lineal es cuando se les suma una cantidad igual a todos los valores de la distribución, es decir, a todos los valores X</w:t>
-      </w:r>
-      <w:r>
-        <w:rPr>
-          <w:vertAlign w:val="subscript"/>
-        </w:rPr>
-        <w:t>i</w:t>
-      </w:r>
-      <w:r>
-        <w:t xml:space="preserve"> en el caso de distribución puntual o los distintos límites inferiores y superiores.</w:t>
+        <w:t xml:space="preserve">Un aumento lineal es cuando se </w:t>
+      </w:r>
+      <w:r>
+        <w:t>obtiene una nueva distribución a partir de multiplicar y sumar un número a todos los elementos de otra distribución.</w:t>
       </w:r>
     </w:p>
     <w:p>
@@ -13805,6 +13788,18 @@
             <w:rPr>
               <w:rFonts w:ascii="Cambria Math" w:hAnsi="Cambria Math"/>
             </w:rPr>
+            <m:t>a</m:t>
+          </m:r>
+          <m:r>
+            <w:rPr>
+              <w:rFonts w:ascii="Cambria Math" w:hAnsi="Cambria Math"/>
+            </w:rPr>
+            <m:t>·</m:t>
+          </m:r>
+          <m:r>
+            <w:rPr>
+              <w:rFonts w:ascii="Cambria Math" w:hAnsi="Cambria Math"/>
+            </w:rPr>
             <m:t>X</m:t>
           </m:r>
           <m:r>
@@ -13820,7 +13815,7 @@
             <w:rPr>
               <w:rFonts w:ascii="Cambria Math" w:hAnsi="Cambria Math"/>
             </w:rPr>
-            <m:t>a</m:t>
+            <m:t>b</m:t>
           </m:r>
           <m:r>
             <m:rPr>
@@ -13923,6 +13918,15 @@
                 </m:r>
                 <m:r>
                   <m:rPr>
+                    <m:sty m:val="b"/>
+                  </m:rPr>
+                  <w:rPr>
+                    <w:rFonts w:ascii="Cambria Math" w:hAnsi="Cambria Math"/>
+                  </w:rPr>
+                  <m:t>a·</m:t>
+                </m:r>
+                <m:r>
+                  <m:rPr>
                     <m:sty m:val="bi"/>
                   </m:rPr>
                   <w:rPr>
@@ -13941,12 +13945,12 @@
                 </m:r>
                 <m:r>
                   <m:rPr>
-                    <m:sty m:val="bi"/>
+                    <m:sty m:val="b"/>
                   </m:rPr>
                   <w:rPr>
                     <w:rFonts w:ascii="Cambria Math" w:hAnsi="Cambria Math"/>
                   </w:rPr>
-                  <m:t>a</m:t>
+                  <m:t>b</m:t>
                 </m:r>
               </m:oMath>
             </m:oMathPara>
@@ -14035,6 +14039,18 @@
                   </w:rPr>
                   <m:t>=</m:t>
                 </m:r>
+                <m:r>
+                  <w:rPr>
+                    <w:rFonts w:ascii="Cambria Math" w:hAnsi="Cambria Math"/>
+                  </w:rPr>
+                  <m:t>a</m:t>
+                </m:r>
+                <m:r>
+                  <w:rPr>
+                    <w:rFonts w:ascii="Cambria Math" w:hAnsi="Cambria Math"/>
+                  </w:rPr>
+                  <m:t>·</m:t>
+                </m:r>
                 <m:acc>
                   <m:accPr>
                     <m:chr m:val="̅"/>
@@ -14069,7 +14085,7 @@
                   <w:rPr>
                     <w:rFonts w:ascii="Cambria Math" w:hAnsi="Cambria Math"/>
                   </w:rPr>
-                  <m:t>a</m:t>
+                  <m:t>b</m:t>
                 </m:r>
               </m:oMath>
             </m:oMathPara>
@@ -14116,7 +14132,51 @@
                   <w:rPr>
                     <w:rFonts w:ascii="Cambria Math" w:hAnsi="Cambria Math"/>
                   </w:rPr>
-                  <m:t>Me'=Me+a</m:t>
+                  <m:t>M</m:t>
+                </m:r>
+                <m:sSup>
+                  <m:sSupPr>
+                    <m:ctrlPr>
+                      <w:rPr>
+                        <w:rFonts w:ascii="Cambria Math" w:hAnsi="Cambria Math"/>
+                        <w:i/>
+                      </w:rPr>
+                    </m:ctrlPr>
+                  </m:sSupPr>
+                  <m:e>
+                    <m:r>
+                      <w:rPr>
+                        <w:rFonts w:ascii="Cambria Math" w:hAnsi="Cambria Math"/>
+                      </w:rPr>
+                      <m:t>e</m:t>
+                    </m:r>
+                  </m:e>
+                  <m:sup>
+                    <m:r>
+                      <w:rPr>
+                        <w:rFonts w:ascii="Cambria Math" w:hAnsi="Cambria Math"/>
+                      </w:rPr>
+                      <m:t>'</m:t>
+                    </m:r>
+                  </m:sup>
+                </m:sSup>
+                <m:r>
+                  <w:rPr>
+                    <w:rFonts w:ascii="Cambria Math" w:hAnsi="Cambria Math"/>
+                  </w:rPr>
+                  <m:t>=a·</m:t>
+                </m:r>
+                <m:r>
+                  <w:rPr>
+                    <w:rFonts w:ascii="Cambria Math" w:hAnsi="Cambria Math"/>
+                  </w:rPr>
+                  <m:t>Me+</m:t>
+                </m:r>
+                <m:r>
+                  <w:rPr>
+                    <w:rFonts w:ascii="Cambria Math" w:hAnsi="Cambria Math"/>
+                  </w:rPr>
+                  <m:t>b</m:t>
                 </m:r>
               </m:oMath>
             </m:oMathPara>
@@ -14163,7 +14223,51 @@
                   <w:rPr>
                     <w:rFonts w:ascii="Cambria Math" w:hAnsi="Cambria Math"/>
                   </w:rPr>
-                  <m:t>Mo'=Mo+a</m:t>
+                  <m:t>M</m:t>
+                </m:r>
+                <m:sSup>
+                  <m:sSupPr>
+                    <m:ctrlPr>
+                      <w:rPr>
+                        <w:rFonts w:ascii="Cambria Math" w:hAnsi="Cambria Math"/>
+                        <w:i/>
+                      </w:rPr>
+                    </m:ctrlPr>
+                  </m:sSupPr>
+                  <m:e>
+                    <m:r>
+                      <w:rPr>
+                        <w:rFonts w:ascii="Cambria Math" w:hAnsi="Cambria Math"/>
+                      </w:rPr>
+                      <m:t>o</m:t>
+                    </m:r>
+                  </m:e>
+                  <m:sup>
+                    <m:r>
+                      <w:rPr>
+                        <w:rFonts w:ascii="Cambria Math" w:hAnsi="Cambria Math"/>
+                      </w:rPr>
+                      <m:t>'</m:t>
+                    </m:r>
+                  </m:sup>
+                </m:sSup>
+                <m:r>
+                  <w:rPr>
+                    <w:rFonts w:ascii="Cambria Math" w:hAnsi="Cambria Math"/>
+                  </w:rPr>
+                  <m:t>=a·</m:t>
+                </m:r>
+                <m:r>
+                  <w:rPr>
+                    <w:rFonts w:ascii="Cambria Math" w:hAnsi="Cambria Math"/>
+                  </w:rPr>
+                  <m:t>Mo+</m:t>
+                </m:r>
+                <m:r>
+                  <w:rPr>
+                    <w:rFonts w:ascii="Cambria Math" w:hAnsi="Cambria Math"/>
+                  </w:rPr>
+                  <m:t>b</m:t>
                 </m:r>
               </m:oMath>
             </m:oMathPara>
@@ -14207,17 +14311,49 @@
             </w:pPr>
             <m:oMathPara>
               <m:oMath>
+                <m:sSup>
+                  <m:sSupPr>
+                    <m:ctrlPr>
+                      <w:rPr>
+                        <w:rFonts w:ascii="Cambria Math" w:hAnsi="Cambria Math"/>
+                        <w:i/>
+                      </w:rPr>
+                    </m:ctrlPr>
+                  </m:sSupPr>
+                  <m:e>
+                    <m:r>
+                      <w:rPr>
+                        <w:rFonts w:ascii="Cambria Math" w:hAnsi="Cambria Math"/>
+                      </w:rPr>
+                      <m:t>P</m:t>
+                    </m:r>
+                  </m:e>
+                  <m:sup>
+                    <m:r>
+                      <w:rPr>
+                        <w:rFonts w:ascii="Cambria Math" w:hAnsi="Cambria Math"/>
+                      </w:rPr>
+                      <m:t>'</m:t>
+                    </m:r>
+                  </m:sup>
+                </m:sSup>
                 <m:r>
                   <w:rPr>
                     <w:rFonts w:ascii="Cambria Math" w:hAnsi="Cambria Math"/>
                   </w:rPr>
-                  <m:t>P'=</m:t>
+                  <m:t>=a·</m:t>
                 </m:r>
                 <m:r>
                   <w:rPr>
                     <w:rFonts w:ascii="Cambria Math" w:eastAsiaTheme="minorEastAsia" w:hAnsi="Cambria Math"/>
                   </w:rPr>
-                  <m:t>P+a</m:t>
+                  <m:t>P+</m:t>
+                </m:r>
+                <m:r>
+                  <w:rPr>
+                    <w:rFonts w:ascii="Cambria Math" w:eastAsiaTheme="minorEastAsia" w:hAnsi="Cambria Math"/>
+                  </w:rPr>
+                  <m:t>b</m:t>
                 </m:r>
               </m:oMath>
             </m:oMathPara>
@@ -14333,6 +14469,38 @@
                         </m:ctrlPr>
                       </m:sSubPr>
                       <m:e>
+                        <m:sSup>
+                          <m:sSupPr>
+                            <m:ctrlPr>
+                              <w:rPr>
+                                <w:rFonts w:ascii="Cambria Math" w:hAnsi="Cambria Math"/>
+                                <w:i/>
+                              </w:rPr>
+                            </m:ctrlPr>
+                          </m:sSupPr>
+                          <m:e>
+                            <m:r>
+                              <w:rPr>
+                                <w:rFonts w:ascii="Cambria Math" w:hAnsi="Cambria Math"/>
+                              </w:rPr>
+                              <m:t>a</m:t>
+                            </m:r>
+                          </m:e>
+                          <m:sup>
+                            <m:r>
+                              <w:rPr>
+                                <w:rFonts w:ascii="Cambria Math" w:hAnsi="Cambria Math"/>
+                              </w:rPr>
+                              <m:t>2</m:t>
+                            </m:r>
+                          </m:sup>
+                        </m:sSup>
+                        <m:r>
+                          <w:rPr>
+                            <w:rFonts w:ascii="Cambria Math" w:hAnsi="Cambria Math"/>
+                          </w:rPr>
+                          <m:t>·</m:t>
+                        </m:r>
                         <m:r>
                           <w:rPr>
                             <w:rFonts w:ascii="Cambria Math" w:hAnsi="Cambria Math"/>
@@ -14397,15 +14565,15 @@
             </w:pPr>
             <m:oMathPara>
               <m:oMath>
-                <m:sSub>
-                  <m:sSubPr>
+                <m:sSubSup>
+                  <m:sSubSupPr>
                     <m:ctrlPr>
                       <w:rPr>
                         <w:rFonts w:ascii="Cambria Math" w:hAnsi="Cambria Math"/>
                         <w:i/>
                       </w:rPr>
                     </m:ctrlPr>
-                  </m:sSubPr>
+                  </m:sSubSupPr>
                   <m:e>
                     <m:r>
                       <w:rPr>
@@ -14422,12 +14590,46 @@
                       <m:t>X</m:t>
                     </m:r>
                   </m:sub>
-                </m:sSub>
+                  <m:sup>
+                    <m:r>
+                      <w:rPr>
+                        <w:rFonts w:ascii="Cambria Math" w:hAnsi="Cambria Math"/>
+                      </w:rPr>
+                      <m:t>'</m:t>
+                    </m:r>
+                  </m:sup>
+                </m:sSubSup>
                 <m:r>
                   <w:rPr>
                     <w:rFonts w:ascii="Cambria Math" w:hAnsi="Cambria Math"/>
                   </w:rPr>
-                  <m:t>'=</m:t>
+                  <m:t>=</m:t>
+                </m:r>
+                <m:d>
+                  <m:dPr>
+                    <m:begChr m:val="|"/>
+                    <m:endChr m:val="|"/>
+                    <m:ctrlPr>
+                      <w:rPr>
+                        <w:rFonts w:ascii="Cambria Math" w:hAnsi="Cambria Math"/>
+                        <w:i/>
+                      </w:rPr>
+                    </m:ctrlPr>
+                  </m:dPr>
+                  <m:e>
+                    <m:r>
+                      <w:rPr>
+                        <w:rFonts w:ascii="Cambria Math" w:hAnsi="Cambria Math"/>
+                      </w:rPr>
+                      <m:t>a</m:t>
+                    </m:r>
+                  </m:e>
+                </m:d>
+                <m:r>
+                  <w:rPr>
+                    <w:rFonts w:ascii="Cambria Math" w:hAnsi="Cambria Math"/>
+                  </w:rPr>
+                  <m:t>·</m:t>
                 </m:r>
                 <m:sSub>
                   <m:sSubPr>
@@ -14460,972 +14662,9 @@
           </w:p>
         </w:tc>
       </w:tr>
-      <w:tr>
-        <w:tc>
-          <w:tcPr>
-            <w:tcW w:w="2693" w:type="dxa"/>
-            <w:vAlign w:val="center"/>
-          </w:tcPr>
-          <w:p>
-            <w:pPr>
-              <w:jc w:val="center"/>
-              <w:rPr>
-                <w:b/>
-                <w:bCs/>
-              </w:rPr>
-            </w:pPr>
-            <w:r>
-              <w:rPr>
-                <w:b/>
-                <w:bCs/>
-              </w:rPr>
-              <w:t>CV</w:t>
-            </w:r>
-          </w:p>
-        </w:tc>
-        <w:tc>
-          <w:tcPr>
-            <w:tcW w:w="4536" w:type="dxa"/>
-          </w:tcPr>
-          <w:p>
-            <w:pPr>
-              <w:jc w:val="center"/>
-              <w:rPr>
-                <w:rFonts w:eastAsiaTheme="minorEastAsia"/>
-              </w:rPr>
-            </w:pPr>
-            <w:r>
-              <w:rPr>
-                <w:rFonts w:eastAsiaTheme="minorEastAsia"/>
-              </w:rPr>
-              <w:t>Disminuye</w:t>
-            </w:r>
-          </w:p>
-          <w:p>
-            <w:pPr>
-              <w:jc w:val="center"/>
-              <w:rPr>
-                <w:i/>
-              </w:rPr>
-            </w:pPr>
-            <m:oMathPara>
-              <m:oMath>
-                <m:r>
-                  <w:rPr>
-                    <w:rFonts w:ascii="Cambria Math" w:hAnsi="Cambria Math"/>
-                  </w:rPr>
-                  <m:t>CV'</m:t>
-                </m:r>
-                <m:d>
-                  <m:dPr>
-                    <m:ctrlPr>
-                      <w:rPr>
-                        <w:rFonts w:ascii="Cambria Math" w:hAnsi="Cambria Math"/>
-                        <w:i/>
-                      </w:rPr>
-                    </m:ctrlPr>
-                  </m:dPr>
-                  <m:e>
-                    <m:r>
-                      <w:rPr>
-                        <w:rFonts w:ascii="Cambria Math" w:hAnsi="Cambria Math"/>
-                      </w:rPr>
-                      <m:t>X</m:t>
-                    </m:r>
-                  </m:e>
-                </m:d>
-                <m:r>
-                  <w:rPr>
-                    <w:rFonts w:ascii="Cambria Math" w:hAnsi="Cambria Math"/>
-                  </w:rPr>
-                  <m:t>&lt;CV(X)</m:t>
-                </m:r>
-              </m:oMath>
-            </m:oMathPara>
-          </w:p>
-        </w:tc>
-      </w:tr>
     </w:tbl>
-    <w:p/>
     <w:p>
       <w:pPr>
-        <w:pStyle w:val="Ttulo2"/>
-      </w:pPr>
-      <w:bookmarkStart w:id="85" w:name="_Toc211857346"/>
-      <w:bookmarkStart w:id="86" w:name="_Toc220665127"/>
-      <w:r>
-        <w:t>Aumento proporcional</w:t>
-      </w:r>
-      <w:bookmarkEnd w:id="85"/>
-      <w:bookmarkEnd w:id="86"/>
-    </w:p>
-    <w:p>
-      <w:pPr>
-        <w:pStyle w:val="Textoindependiente"/>
-      </w:pPr>
-      <w:r>
-        <w:t>Un aumento proporcional es cuando hace un aumento de igual proporción a todos los valores de la distribución, es decir, a todos los valores X</w:t>
-      </w:r>
-      <w:r>
-        <w:rPr>
-          <w:vertAlign w:val="subscript"/>
-        </w:rPr>
-        <w:t>i</w:t>
-      </w:r>
-      <w:r>
-        <w:t xml:space="preserve"> en el caso de distribución puntual o los distintos límites inferiores y superiores. Es decir, se aumenta un tanto por ciento a todos esos valores.</w:t>
-      </w:r>
-    </w:p>
-    <w:p>
-      <m:oMathPara>
-        <m:oMath>
-          <m:sSup>
-            <m:sSupPr>
-              <m:ctrlPr>
-                <w:rPr>
-                  <w:rFonts w:ascii="Cambria Math" w:eastAsiaTheme="majorEastAsia" w:hAnsi="Cambria Math" w:cstheme="majorBidi"/>
-                  <w:i/>
-                </w:rPr>
-              </m:ctrlPr>
-            </m:sSupPr>
-            <m:e>
-              <m:r>
-                <w:rPr>
-                  <w:rFonts w:ascii="Cambria Math" w:eastAsiaTheme="majorEastAsia" w:hAnsi="Cambria Math" w:cstheme="majorBidi"/>
-                </w:rPr>
-                <m:t>X</m:t>
-              </m:r>
-            </m:e>
-            <m:sup>
-              <m:r>
-                <w:rPr>
-                  <w:rFonts w:ascii="Cambria Math" w:eastAsiaTheme="majorEastAsia" w:hAnsi="Cambria Math" w:cstheme="majorBidi"/>
-                </w:rPr>
-                <m:t>'</m:t>
-              </m:r>
-            </m:sup>
-          </m:sSup>
-          <m:r>
-            <w:rPr>
-              <w:rFonts w:ascii="Cambria Math" w:eastAsiaTheme="majorEastAsia" w:hAnsi="Cambria Math" w:cstheme="majorBidi"/>
-            </w:rPr>
-            <m:t xml:space="preserve">=a·X </m:t>
-          </m:r>
-        </m:oMath>
-      </m:oMathPara>
-    </w:p>
-    <w:p>
-      <w:pPr>
-        <w:pStyle w:val="Ttulo3"/>
-      </w:pPr>
-      <w:bookmarkStart w:id="87" w:name="_Toc211857347"/>
-      <w:bookmarkStart w:id="88" w:name="_Toc220665128"/>
-      <w:r>
-        <w:t>Consecuencias de un aumento proporcional</w:t>
-      </w:r>
-      <w:bookmarkEnd w:id="87"/>
-      <w:bookmarkEnd w:id="88"/>
-    </w:p>
-    <w:tbl>
-      <w:tblPr>
-        <w:tblStyle w:val="Tablaconcuadrcula"/>
-        <w:tblW w:w="0" w:type="auto"/>
-        <w:tblInd w:w="3256" w:type="dxa"/>
-        <w:tblLook w:val="04A0" w:firstRow="1" w:lastRow="0" w:firstColumn="1" w:lastColumn="0" w:noHBand="0" w:noVBand="1"/>
-      </w:tblPr>
-      <w:tblGrid>
-        <w:gridCol w:w="2693"/>
-        <w:gridCol w:w="2693"/>
-      </w:tblGrid>
-      <w:tr>
-        <w:tc>
-          <w:tcPr>
-            <w:tcW w:w="5386" w:type="dxa"/>
-            <w:gridSpan w:val="2"/>
-          </w:tcPr>
-          <w:p>
-            <w:pPr>
-              <w:rPr>
-                <w:b/>
-                <w:bCs/>
-                <w:i/>
-              </w:rPr>
-            </w:pPr>
-            <m:oMathPara>
-              <m:oMath>
-                <m:sSup>
-                  <m:sSupPr>
-                    <m:ctrlPr>
-                      <w:rPr>
-                        <w:rFonts w:ascii="Cambria Math" w:hAnsi="Cambria Math"/>
-                        <w:b/>
-                        <w:bCs/>
-                        <w:i/>
-                      </w:rPr>
-                    </m:ctrlPr>
-                  </m:sSupPr>
-                  <m:e>
-                    <m:r>
-                      <m:rPr>
-                        <m:sty m:val="bi"/>
-                      </m:rPr>
-                      <w:rPr>
-                        <w:rFonts w:ascii="Cambria Math" w:hAnsi="Cambria Math"/>
-                      </w:rPr>
-                      <m:t>X</m:t>
-                    </m:r>
-                  </m:e>
-                  <m:sup>
-                    <m:r>
-                      <m:rPr>
-                        <m:sty m:val="bi"/>
-                      </m:rPr>
-                      <w:rPr>
-                        <w:rFonts w:ascii="Cambria Math" w:hAnsi="Cambria Math"/>
-                      </w:rPr>
-                      <m:t>'</m:t>
-                    </m:r>
-                  </m:sup>
-                </m:sSup>
-                <m:r>
-                  <m:rPr>
-                    <m:sty m:val="bi"/>
-                  </m:rPr>
-                  <w:rPr>
-                    <w:rFonts w:ascii="Cambria Math" w:hAnsi="Cambria Math"/>
-                  </w:rPr>
-                  <m:t>=a·X</m:t>
-                </m:r>
-              </m:oMath>
-            </m:oMathPara>
-          </w:p>
-        </w:tc>
-      </w:tr>
-      <w:tr>
-        <w:tc>
-          <w:tcPr>
-            <w:tcW w:w="2693" w:type="dxa"/>
-            <w:vAlign w:val="center"/>
-          </w:tcPr>
-          <w:p>
-            <w:pPr>
-              <w:jc w:val="center"/>
-              <w:rPr>
-                <w:b/>
-                <w:bCs/>
-              </w:rPr>
-            </w:pPr>
-            <w:r>
-              <w:rPr>
-                <w:b/>
-                <w:bCs/>
-              </w:rPr>
-              <w:t>Media</w:t>
-            </w:r>
-          </w:p>
-        </w:tc>
-        <w:tc>
-          <w:tcPr>
-            <w:tcW w:w="2693" w:type="dxa"/>
-          </w:tcPr>
-          <w:p>
-            <w:pPr>
-              <w:jc w:val="center"/>
-            </w:pPr>
-            <m:oMathPara>
-              <m:oMath>
-                <m:acc>
-                  <m:accPr>
-                    <m:chr m:val="̅"/>
-                    <m:ctrlPr>
-                      <w:rPr>
-                        <w:rFonts w:ascii="Cambria Math" w:hAnsi="Cambria Math"/>
-                      </w:rPr>
-                    </m:ctrlPr>
-                  </m:accPr>
-                  <m:e>
-                    <m:sSup>
-                      <m:sSupPr>
-                        <m:ctrlPr>
-                          <w:rPr>
-                            <w:rFonts w:ascii="Cambria Math" w:hAnsi="Cambria Math"/>
-                          </w:rPr>
-                        </m:ctrlPr>
-                      </m:sSupPr>
-                      <m:e>
-                        <m:r>
-                          <w:rPr>
-                            <w:rFonts w:ascii="Cambria Math" w:hAnsi="Cambria Math"/>
-                          </w:rPr>
-                          <m:t>X</m:t>
-                        </m:r>
-                      </m:e>
-                      <m:sup>
-                        <m:r>
-                          <m:rPr>
-                            <m:sty m:val="p"/>
-                          </m:rPr>
-                          <w:rPr>
-                            <w:rFonts w:ascii="Cambria Math" w:hAnsi="Cambria Math"/>
-                          </w:rPr>
-                          <m:t>'</m:t>
-                        </m:r>
-                      </m:sup>
-                    </m:sSup>
-                  </m:e>
-                </m:acc>
-                <m:r>
-                  <m:rPr>
-                    <m:sty m:val="p"/>
-                  </m:rPr>
-                  <w:rPr>
-                    <w:rFonts w:ascii="Cambria Math" w:hAnsi="Cambria Math"/>
-                  </w:rPr>
-                  <m:t>=</m:t>
-                </m:r>
-                <m:acc>
-                  <m:accPr>
-                    <m:chr m:val="̅"/>
-                    <m:ctrlPr>
-                      <w:rPr>
-                        <w:rFonts w:ascii="Cambria Math" w:hAnsi="Cambria Math"/>
-                      </w:rPr>
-                    </m:ctrlPr>
-                  </m:accPr>
-                  <m:e>
-                    <m:r>
-                      <m:rPr>
-                        <m:sty m:val="p"/>
-                      </m:rPr>
-                      <w:rPr>
-                        <w:rFonts w:ascii="Cambria Math" w:hAnsi="Cambria Math"/>
-                      </w:rPr>
-                      <m:t>X</m:t>
-                    </m:r>
-                  </m:e>
-                </m:acc>
-                <m:r>
-                  <w:rPr>
-                    <w:rFonts w:ascii="Cambria Math" w:hAnsi="Cambria Math"/>
-                  </w:rPr>
-                  <m:t>·a</m:t>
-                </m:r>
-              </m:oMath>
-            </m:oMathPara>
-          </w:p>
-        </w:tc>
-      </w:tr>
-      <w:tr>
-        <w:tc>
-          <w:tcPr>
-            <w:tcW w:w="2693" w:type="dxa"/>
-            <w:vAlign w:val="center"/>
-          </w:tcPr>
-          <w:p>
-            <w:pPr>
-              <w:jc w:val="center"/>
-              <w:rPr>
-                <w:b/>
-                <w:bCs/>
-              </w:rPr>
-            </w:pPr>
-            <w:r>
-              <w:rPr>
-                <w:b/>
-                <w:bCs/>
-              </w:rPr>
-              <w:t>Mediana</w:t>
-            </w:r>
-          </w:p>
-        </w:tc>
-        <w:tc>
-          <w:tcPr>
-            <w:tcW w:w="2693" w:type="dxa"/>
-          </w:tcPr>
-          <w:p>
-            <w:pPr>
-              <w:jc w:val="center"/>
-              <w:rPr>
-                <w:i/>
-              </w:rPr>
-            </w:pPr>
-            <m:oMathPara>
-              <m:oMath>
-                <m:r>
-                  <w:rPr>
-                    <w:rFonts w:ascii="Cambria Math" w:hAnsi="Cambria Math"/>
-                  </w:rPr>
-                  <m:t>M</m:t>
-                </m:r>
-                <m:sSup>
-                  <m:sSupPr>
-                    <m:ctrlPr>
-                      <w:rPr>
-                        <w:rFonts w:ascii="Cambria Math" w:hAnsi="Cambria Math"/>
-                        <w:i/>
-                      </w:rPr>
-                    </m:ctrlPr>
-                  </m:sSupPr>
-                  <m:e>
-                    <m:r>
-                      <w:rPr>
-                        <w:rFonts w:ascii="Cambria Math" w:hAnsi="Cambria Math"/>
-                      </w:rPr>
-                      <m:t>e</m:t>
-                    </m:r>
-                  </m:e>
-                  <m:sup>
-                    <m:r>
-                      <w:rPr>
-                        <w:rFonts w:ascii="Cambria Math" w:hAnsi="Cambria Math"/>
-                      </w:rPr>
-                      <m:t>'</m:t>
-                    </m:r>
-                  </m:sup>
-                </m:sSup>
-                <m:r>
-                  <w:rPr>
-                    <w:rFonts w:ascii="Cambria Math" w:hAnsi="Cambria Math"/>
-                  </w:rPr>
-                  <m:t>=Me·a</m:t>
-                </m:r>
-              </m:oMath>
-            </m:oMathPara>
-          </w:p>
-        </w:tc>
-      </w:tr>
-      <w:tr>
-        <w:tc>
-          <w:tcPr>
-            <w:tcW w:w="2693" w:type="dxa"/>
-            <w:vAlign w:val="center"/>
-          </w:tcPr>
-          <w:p>
-            <w:pPr>
-              <w:jc w:val="center"/>
-              <w:rPr>
-                <w:b/>
-                <w:bCs/>
-              </w:rPr>
-            </w:pPr>
-            <w:r>
-              <w:rPr>
-                <w:b/>
-                <w:bCs/>
-              </w:rPr>
-              <w:t>Moda</w:t>
-            </w:r>
-          </w:p>
-        </w:tc>
-        <w:tc>
-          <w:tcPr>
-            <w:tcW w:w="2693" w:type="dxa"/>
-          </w:tcPr>
-          <w:p>
-            <w:pPr>
-              <w:jc w:val="center"/>
-              <w:rPr>
-                <w:i/>
-              </w:rPr>
-            </w:pPr>
-            <m:oMathPara>
-              <m:oMath>
-                <m:r>
-                  <w:rPr>
-                    <w:rFonts w:ascii="Cambria Math" w:hAnsi="Cambria Math"/>
-                  </w:rPr>
-                  <m:t>M</m:t>
-                </m:r>
-                <m:sSup>
-                  <m:sSupPr>
-                    <m:ctrlPr>
-                      <w:rPr>
-                        <w:rFonts w:ascii="Cambria Math" w:hAnsi="Cambria Math"/>
-                        <w:i/>
-                      </w:rPr>
-                    </m:ctrlPr>
-                  </m:sSupPr>
-                  <m:e>
-                    <m:r>
-                      <w:rPr>
-                        <w:rFonts w:ascii="Cambria Math" w:hAnsi="Cambria Math"/>
-                      </w:rPr>
-                      <m:t>o</m:t>
-                    </m:r>
-                  </m:e>
-                  <m:sup>
-                    <m:r>
-                      <w:rPr>
-                        <w:rFonts w:ascii="Cambria Math" w:hAnsi="Cambria Math"/>
-                      </w:rPr>
-                      <m:t>'</m:t>
-                    </m:r>
-                  </m:sup>
-                </m:sSup>
-                <m:r>
-                  <w:rPr>
-                    <w:rFonts w:ascii="Cambria Math" w:hAnsi="Cambria Math"/>
-                  </w:rPr>
-                  <m:t>=Mo·a</m:t>
-                </m:r>
-              </m:oMath>
-            </m:oMathPara>
-          </w:p>
-        </w:tc>
-      </w:tr>
-      <w:tr>
-        <w:tc>
-          <w:tcPr>
-            <w:tcW w:w="2693" w:type="dxa"/>
-            <w:vAlign w:val="center"/>
-          </w:tcPr>
-          <w:p>
-            <w:pPr>
-              <w:jc w:val="center"/>
-              <w:rPr>
-                <w:b/>
-                <w:bCs/>
-              </w:rPr>
-            </w:pPr>
-            <w:r>
-              <w:rPr>
-                <w:b/>
-                <w:bCs/>
-              </w:rPr>
-              <w:t>Percentiles</w:t>
-            </w:r>
-          </w:p>
-        </w:tc>
-        <w:tc>
-          <w:tcPr>
-            <w:tcW w:w="2693" w:type="dxa"/>
-          </w:tcPr>
-          <w:p>
-            <w:pPr>
-              <w:jc w:val="center"/>
-              <w:rPr>
-                <w:i/>
-                <w:iCs/>
-              </w:rPr>
-            </w:pPr>
-            <m:oMathPara>
-              <m:oMath>
-                <m:sSup>
-                  <m:sSupPr>
-                    <m:ctrlPr>
-                      <w:rPr>
-                        <w:rFonts w:ascii="Cambria Math" w:hAnsi="Cambria Math"/>
-                        <w:i/>
-                        <w:iCs/>
-                      </w:rPr>
-                    </m:ctrlPr>
-                  </m:sSupPr>
-                  <m:e>
-                    <m:r>
-                      <w:rPr>
-                        <w:rFonts w:ascii="Cambria Math" w:hAnsi="Cambria Math"/>
-                      </w:rPr>
-                      <m:t>P</m:t>
-                    </m:r>
-                  </m:e>
-                  <m:sup>
-                    <m:r>
-                      <w:rPr>
-                        <w:rFonts w:ascii="Cambria Math" w:hAnsi="Cambria Math"/>
-                      </w:rPr>
-                      <m:t>'</m:t>
-                    </m:r>
-                  </m:sup>
-                </m:sSup>
-                <m:r>
-                  <w:rPr>
-                    <w:rFonts w:ascii="Cambria Math" w:hAnsi="Cambria Math"/>
-                  </w:rPr>
-                  <m:t>=</m:t>
-                </m:r>
-                <m:r>
-                  <w:rPr>
-                    <w:rFonts w:ascii="Cambria Math" w:eastAsiaTheme="minorEastAsia" w:hAnsi="Cambria Math"/>
-                  </w:rPr>
-                  <m:t>P·a</m:t>
-                </m:r>
-              </m:oMath>
-            </m:oMathPara>
-          </w:p>
-        </w:tc>
-      </w:tr>
-      <w:tr>
-        <w:tc>
-          <w:tcPr>
-            <w:tcW w:w="2693" w:type="dxa"/>
-            <w:vAlign w:val="center"/>
-          </w:tcPr>
-          <w:p>
-            <w:pPr>
-              <w:jc w:val="center"/>
-              <w:rPr>
-                <w:b/>
-                <w:bCs/>
-              </w:rPr>
-            </w:pPr>
-            <w:r>
-              <w:rPr>
-                <w:b/>
-                <w:bCs/>
-              </w:rPr>
-              <w:t>Varianza</w:t>
-            </w:r>
-          </w:p>
-        </w:tc>
-        <w:tc>
-          <w:tcPr>
-            <w:tcW w:w="2693" w:type="dxa"/>
-          </w:tcPr>
-          <w:p>
-            <w:pPr>
-              <w:jc w:val="center"/>
-            </w:pPr>
-            <m:oMathPara>
-              <m:oMath>
-                <m:sSup>
-                  <m:sSupPr>
-                    <m:ctrlPr>
-                      <w:rPr>
-                        <w:rFonts w:ascii="Cambria Math" w:hAnsi="Cambria Math"/>
-                      </w:rPr>
-                    </m:ctrlPr>
-                  </m:sSupPr>
-                  <m:e>
-                    <m:sSub>
-                      <m:sSubPr>
-                        <m:ctrlPr>
-                          <w:rPr>
-                            <w:rFonts w:ascii="Cambria Math" w:hAnsi="Cambria Math"/>
-                            <w:i/>
-                          </w:rPr>
-                        </m:ctrlPr>
-                      </m:sSubPr>
-                      <m:e>
-                        <m:r>
-                          <w:rPr>
-                            <w:rFonts w:ascii="Cambria Math" w:hAnsi="Cambria Math"/>
-                          </w:rPr>
-                          <m:t>S</m:t>
-                        </m:r>
-                      </m:e>
-                      <m:sub>
-                        <m:r>
-                          <w:rPr>
-                            <w:rFonts w:ascii="Cambria Math" w:hAnsi="Cambria Math"/>
-                          </w:rPr>
-                          <m:t>X</m:t>
-                        </m:r>
-                      </m:sub>
-                    </m:sSub>
-                    <m:r>
-                      <w:rPr>
-                        <w:rFonts w:ascii="Cambria Math" w:hAnsi="Cambria Math"/>
-                      </w:rPr>
-                      <m:t>'</m:t>
-                    </m:r>
-                  </m:e>
-                  <m:sup>
-                    <m:r>
-                      <w:rPr>
-                        <w:rFonts w:ascii="Cambria Math" w:hAnsi="Cambria Math"/>
-                      </w:rPr>
-                      <m:t>2</m:t>
-                    </m:r>
-                  </m:sup>
-                </m:sSup>
-                <m:r>
-                  <w:rPr>
-                    <w:rFonts w:ascii="Cambria Math" w:hAnsi="Cambria Math"/>
-                  </w:rPr>
-                  <m:t>=</m:t>
-                </m:r>
-                <m:sSup>
-                  <m:sSupPr>
-                    <m:ctrlPr>
-                      <w:rPr>
-                        <w:rFonts w:ascii="Cambria Math" w:hAnsi="Cambria Math"/>
-                      </w:rPr>
-                    </m:ctrlPr>
-                  </m:sSupPr>
-                  <m:e>
-                    <m:sSub>
-                      <m:sSubPr>
-                        <m:ctrlPr>
-                          <w:rPr>
-                            <w:rFonts w:ascii="Cambria Math" w:hAnsi="Cambria Math"/>
-                            <w:i/>
-                          </w:rPr>
-                        </m:ctrlPr>
-                      </m:sSubPr>
-                      <m:e>
-                        <m:r>
-                          <w:rPr>
-                            <w:rFonts w:ascii="Cambria Math" w:hAnsi="Cambria Math"/>
-                          </w:rPr>
-                          <m:t>S</m:t>
-                        </m:r>
-                      </m:e>
-                      <m:sub>
-                        <m:r>
-                          <w:rPr>
-                            <w:rFonts w:ascii="Cambria Math" w:hAnsi="Cambria Math"/>
-                          </w:rPr>
-                          <m:t>X</m:t>
-                        </m:r>
-                      </m:sub>
-                    </m:sSub>
-                  </m:e>
-                  <m:sup>
-                    <m:r>
-                      <w:rPr>
-                        <w:rFonts w:ascii="Cambria Math" w:hAnsi="Cambria Math"/>
-                      </w:rPr>
-                      <m:t>2</m:t>
-                    </m:r>
-                  </m:sup>
-                </m:sSup>
-                <m:r>
-                  <w:rPr>
-                    <w:rFonts w:ascii="Cambria Math" w:hAnsi="Cambria Math"/>
-                  </w:rPr>
-                  <m:t>·</m:t>
-                </m:r>
-                <m:sSup>
-                  <m:sSupPr>
-                    <m:ctrlPr>
-                      <w:rPr>
-                        <w:rFonts w:ascii="Cambria Math" w:hAnsi="Cambria Math"/>
-                        <w:i/>
-                      </w:rPr>
-                    </m:ctrlPr>
-                  </m:sSupPr>
-                  <m:e>
-                    <m:r>
-                      <w:rPr>
-                        <w:rFonts w:ascii="Cambria Math" w:hAnsi="Cambria Math"/>
-                      </w:rPr>
-                      <m:t>a</m:t>
-                    </m:r>
-                  </m:e>
-                  <m:sup>
-                    <m:r>
-                      <w:rPr>
-                        <w:rFonts w:ascii="Cambria Math" w:hAnsi="Cambria Math"/>
-                      </w:rPr>
-                      <m:t>2</m:t>
-                    </m:r>
-                  </m:sup>
-                </m:sSup>
-              </m:oMath>
-            </m:oMathPara>
-          </w:p>
-        </w:tc>
-      </w:tr>
-      <w:tr>
-        <w:tc>
-          <w:tcPr>
-            <w:tcW w:w="2693" w:type="dxa"/>
-            <w:vAlign w:val="center"/>
-          </w:tcPr>
-          <w:p>
-            <w:pPr>
-              <w:jc w:val="center"/>
-              <w:rPr>
-                <w:b/>
-                <w:bCs/>
-              </w:rPr>
-            </w:pPr>
-            <w:r>
-              <w:rPr>
-                <w:b/>
-                <w:bCs/>
-              </w:rPr>
-              <w:t>Desviación típica</w:t>
-            </w:r>
-          </w:p>
-        </w:tc>
-        <w:tc>
-          <w:tcPr>
-            <w:tcW w:w="2693" w:type="dxa"/>
-          </w:tcPr>
-          <w:p>
-            <w:pPr>
-              <w:jc w:val="center"/>
-            </w:pPr>
-            <m:oMathPara>
-              <m:oMath>
-                <m:sSub>
-                  <m:sSubPr>
-                    <m:ctrlPr>
-                      <w:rPr>
-                        <w:rFonts w:ascii="Cambria Math" w:hAnsi="Cambria Math"/>
-                        <w:i/>
-                      </w:rPr>
-                    </m:ctrlPr>
-                  </m:sSubPr>
-                  <m:e>
-                    <m:r>
-                      <w:rPr>
-                        <w:rFonts w:ascii="Cambria Math" w:hAnsi="Cambria Math"/>
-                      </w:rPr>
-                      <m:t>S</m:t>
-                    </m:r>
-                  </m:e>
-                  <m:sub>
-                    <m:r>
-                      <w:rPr>
-                        <w:rFonts w:ascii="Cambria Math" w:hAnsi="Cambria Math"/>
-                      </w:rPr>
-                      <m:t>X</m:t>
-                    </m:r>
-                  </m:sub>
-                </m:sSub>
-                <m:r>
-                  <w:rPr>
-                    <w:rFonts w:ascii="Cambria Math" w:hAnsi="Cambria Math"/>
-                  </w:rPr>
-                  <m:t>'=</m:t>
-                </m:r>
-                <m:sSub>
-                  <m:sSubPr>
-                    <m:ctrlPr>
-                      <w:rPr>
-                        <w:rFonts w:ascii="Cambria Math" w:hAnsi="Cambria Math"/>
-                        <w:i/>
-                      </w:rPr>
-                    </m:ctrlPr>
-                  </m:sSubPr>
-                  <m:e>
-                    <m:r>
-                      <w:rPr>
-                        <w:rFonts w:ascii="Cambria Math" w:hAnsi="Cambria Math"/>
-                      </w:rPr>
-                      <m:t>S</m:t>
-                    </m:r>
-                  </m:e>
-                  <m:sub>
-                    <m:r>
-                      <w:rPr>
-                        <w:rFonts w:ascii="Cambria Math" w:hAnsi="Cambria Math"/>
-                      </w:rPr>
-                      <m:t>X</m:t>
-                    </m:r>
-                  </m:sub>
-                </m:sSub>
-                <m:r>
-                  <w:rPr>
-                    <w:rFonts w:ascii="Cambria Math" w:hAnsi="Cambria Math"/>
-                  </w:rPr>
-                  <m:t>·a</m:t>
-                </m:r>
-              </m:oMath>
-            </m:oMathPara>
-          </w:p>
-        </w:tc>
-      </w:tr>
-      <w:tr>
-        <w:tc>
-          <w:tcPr>
-            <w:tcW w:w="2693" w:type="dxa"/>
-            <w:vAlign w:val="center"/>
-          </w:tcPr>
-          <w:p>
-            <w:pPr>
-              <w:jc w:val="center"/>
-              <w:rPr>
-                <w:b/>
-                <w:bCs/>
-              </w:rPr>
-            </w:pPr>
-            <w:r>
-              <w:rPr>
-                <w:b/>
-                <w:bCs/>
-              </w:rPr>
-              <w:t>CV</w:t>
-            </w:r>
-          </w:p>
-        </w:tc>
-        <w:tc>
-          <w:tcPr>
-            <w:tcW w:w="2693" w:type="dxa"/>
-          </w:tcPr>
-          <w:p>
-            <w:pPr>
-              <w:jc w:val="center"/>
-              <w:rPr>
-                <w:rFonts w:eastAsiaTheme="minorEastAsia"/>
-              </w:rPr>
-            </w:pPr>
-            <w:r>
-              <w:rPr>
-                <w:rFonts w:eastAsiaTheme="minorEastAsia"/>
-              </w:rPr>
-              <w:t>No cambia</w:t>
-            </w:r>
-          </w:p>
-          <w:p>
-            <w:pPr>
-              <w:jc w:val="center"/>
-              <w:rPr>
-                <w:i/>
-              </w:rPr>
-            </w:pPr>
-            <m:oMathPara>
-              <m:oMath>
-                <m:r>
-                  <w:rPr>
-                    <w:rFonts w:ascii="Cambria Math" w:hAnsi="Cambria Math"/>
-                  </w:rPr>
-                  <m:t>C</m:t>
-                </m:r>
-                <m:sSup>
-                  <m:sSupPr>
-                    <m:ctrlPr>
-                      <w:rPr>
-                        <w:rFonts w:ascii="Cambria Math" w:hAnsi="Cambria Math"/>
-                        <w:i/>
-                      </w:rPr>
-                    </m:ctrlPr>
-                  </m:sSupPr>
-                  <m:e>
-                    <m:r>
-                      <w:rPr>
-                        <w:rFonts w:ascii="Cambria Math" w:hAnsi="Cambria Math"/>
-                      </w:rPr>
-                      <m:t>V</m:t>
-                    </m:r>
-                  </m:e>
-                  <m:sup>
-                    <m:r>
-                      <w:rPr>
-                        <w:rFonts w:ascii="Cambria Math" w:hAnsi="Cambria Math"/>
-                      </w:rPr>
-                      <m:t>'</m:t>
-                    </m:r>
-                  </m:sup>
-                </m:sSup>
-                <m:r>
-                  <w:rPr>
-                    <w:rFonts w:ascii="Cambria Math" w:hAnsi="Cambria Math"/>
-                  </w:rPr>
-                  <m:t>(X)=CV(X)</m:t>
-                </m:r>
-              </m:oMath>
-            </m:oMathPara>
-          </w:p>
-        </w:tc>
-      </w:tr>
-    </w:tbl>
-    <w:p/>
-    <w:p>
-      <w:pPr>
-        <w:ind w:left="360"/>
         <w:rPr>
           <w:rFonts w:eastAsiaTheme="minorEastAsia"/>
         </w:rPr>
@@ -15449,7 +14688,7 @@
 </file>
 
 <file path=word/endnotes.xml><?xml version="1.0" encoding="utf-8"?>
-<w:endnotes xmlns:wpc="http://schemas.microsoft.com/office/word/2010/wordprocessingCanvas" xmlns:cx="http://schemas.microsoft.com/office/drawing/2014/chartex" xmlns:cx1="http://schemas.microsoft.com/office/drawing/2015/9/8/chartex" xmlns:cx2="http://schemas.microsoft.com/office/drawing/2015/10/21/chartex" xmlns:cx3="http://schemas.microsoft.com/office/drawing/2016/5/9/chartex" xmlns:cx4="http://schemas.microsoft.com/office/drawing/2016/5/10/chartex" xmlns:cx5="http://schemas.microsoft.com/office/drawing/2016/5/11/chartex" xmlns:cx6="http://schemas.microsoft.com/office/drawing/2016/5/12/chartex" xmlns:cx7="http://schemas.microsoft.com/office/drawing/2016/5/13/chartex" xmlns:cx8="http://schemas.microsoft.com/office/drawing/2016/5/14/chartex" xmlns:mc="http://schemas.openxmlformats.org/markup-compatibility/2006" xmlns:aink="http://schemas.microsoft.com/office/drawing/2016/ink" xmlns:am3d="http://schemas.microsoft.com/office/drawing/2017/model3d" xmlns:o="urn:schemas-microsoft-com:office:office" xmlns:oel="http://schemas.microsoft.com/office/2019/extlst" xmlns:r="http://schemas.openxmlformats.org/officeDocument/2006/relationships" xmlns:m="http://schemas.openxmlformats.org/officeDocument/2006/math" xmlns:v="urn:schemas-microsoft-com:vml" xmlns:wp14="http://schemas.microsoft.com/office/word/2010/wordprocessingDrawing" xmlns:wp="http://schemas.openxmlformats.org/drawingml/2006/wordprocessingDrawing" xmlns:w10="urn:schemas-microsoft-com:office:word" xmlns:w="http://schemas.openxmlformats.org/wordprocessingml/2006/main" xmlns:w14="http://schemas.microsoft.com/office/word/2010/wordml" xmlns:w15="http://schemas.microsoft.com/office/word/2012/wordml" xmlns:w16cex="http://schemas.microsoft.com/office/word/2018/wordml/cex" xmlns:w16cid="http://schemas.microsoft.com/office/word/2016/wordml/cid" xmlns:w16="http://schemas.microsoft.com/office/word/2018/wordml" xmlns:w16du="http://schemas.microsoft.com/office/word/2023/wordml/word16du" xmlns:w16sdtdh="http://schemas.microsoft.com/office/word/2020/wordml/sdtdatahash" xmlns:w16sdtfl="http://schemas.microsoft.com/office/word/2024/wordml/sdtformatlock" xmlns:w16se="http://schemas.microsoft.com/office/word/2015/wordml/symex" xmlns:wpg="http://schemas.microsoft.com/office/word/2010/wordprocessingGroup" xmlns:wpi="http://schemas.microsoft.com/office/word/2010/wordprocessingInk" xmlns:wne="http://schemas.microsoft.com/office/word/2006/wordml" xmlns:wps="http://schemas.microsoft.com/office/word/2010/wordprocessingShape" mc:Ignorable="w14 w15 w16se w16cid w16 w16cex w16sdtdh w16sdtfl w16du wp14">
+<w:endnotes xmlns:wpc="http://schemas.microsoft.com/office/word/2010/wordprocessingCanvas" xmlns:cx="http://schemas.microsoft.com/office/drawing/2014/chartex" xmlns:cx1="http://schemas.microsoft.com/office/drawing/2015/9/8/chartex" xmlns:cx2="http://schemas.microsoft.com/office/drawing/2015/10/21/chartex" xmlns:cx3="http://schemas.microsoft.com/office/drawing/2016/5/9/chartex" xmlns:cx4="http://schemas.microsoft.com/office/drawing/2016/5/10/chartex" xmlns:cx5="http://schemas.microsoft.com/office/drawing/2016/5/11/chartex" xmlns:cx6="http://schemas.microsoft.com/office/drawing/2016/5/12/chartex" xmlns:cx7="http://schemas.microsoft.com/office/drawing/2016/5/13/chartex" xmlns:cx8="http://schemas.microsoft.com/office/drawing/2016/5/14/chartex" xmlns:mc="http://schemas.openxmlformats.org/markup-compatibility/2006" xmlns:aink="http://schemas.microsoft.com/office/drawing/2016/ink" xmlns:am3d="http://schemas.microsoft.com/office/drawing/2017/model3d" xmlns:o="urn:schemas-microsoft-com:office:office" xmlns:oel="http://schemas.microsoft.com/office/2019/extlst" xmlns:r="http://schemas.openxmlformats.org/officeDocument/2006/relationships" xmlns:m="http://schemas.openxmlformats.org/officeDocument/2006/math" xmlns:v="urn:schemas-microsoft-com:vml" xmlns:wp14="http://schemas.microsoft.com/office/word/2010/wordprocessingDrawing" xmlns:wp="http://schemas.openxmlformats.org/drawingml/2006/wordprocessingDrawing" xmlns:w10="urn:schemas-microsoft-com:office:word" xmlns:w="http://schemas.openxmlformats.org/wordprocessingml/2006/main" xmlns:w14="http://schemas.microsoft.com/office/word/2010/wordml" xmlns:w15="http://schemas.microsoft.com/office/word/2012/wordml" xmlns:w16cex="http://schemas.microsoft.com/office/word/2018/wordml/cex" xmlns:w16cid="http://schemas.microsoft.com/office/word/2016/wordml/cid" xmlns:w16="http://schemas.microsoft.com/office/word/2018/wordml" xmlns:w16sdtdh="http://schemas.microsoft.com/office/word/2020/wordml/sdtdatahash" xmlns:w16se="http://schemas.microsoft.com/office/word/2015/wordml/symex" xmlns:wpg="http://schemas.microsoft.com/office/word/2010/wordprocessingGroup" xmlns:wpi="http://schemas.microsoft.com/office/word/2010/wordprocessingInk" xmlns:wne="http://schemas.microsoft.com/office/word/2006/wordml" xmlns:wps="http://schemas.microsoft.com/office/word/2010/wordprocessingShape" mc:Ignorable="w14 w15 w16se w16cid w16 w16cex w16sdtdh wp14">
   <w:endnote w:type="separator" w:id="-1">
     <w:p>
       <w:pPr>
@@ -15474,7 +14713,7 @@
 </file>
 
 <file path=word/footnotes.xml><?xml version="1.0" encoding="utf-8"?>
-<w:footnotes xmlns:wpc="http://schemas.microsoft.com/office/word/2010/wordprocessingCanvas" xmlns:cx="http://schemas.microsoft.com/office/drawing/2014/chartex" xmlns:cx1="http://schemas.microsoft.com/office/drawing/2015/9/8/chartex" xmlns:cx2="http://schemas.microsoft.com/office/drawing/2015/10/21/chartex" xmlns:cx3="http://schemas.microsoft.com/office/drawing/2016/5/9/chartex" xmlns:cx4="http://schemas.microsoft.com/office/drawing/2016/5/10/chartex" xmlns:cx5="http://schemas.microsoft.com/office/drawing/2016/5/11/chartex" xmlns:cx6="http://schemas.microsoft.com/office/drawing/2016/5/12/chartex" xmlns:cx7="http://schemas.microsoft.com/office/drawing/2016/5/13/chartex" xmlns:cx8="http://schemas.microsoft.com/office/drawing/2016/5/14/chartex" xmlns:mc="http://schemas.openxmlformats.org/markup-compatibility/2006" xmlns:aink="http://schemas.microsoft.com/office/drawing/2016/ink" xmlns:am3d="http://schemas.microsoft.com/office/drawing/2017/model3d" xmlns:o="urn:schemas-microsoft-com:office:office" xmlns:oel="http://schemas.microsoft.com/office/2019/extlst" xmlns:r="http://schemas.openxmlformats.org/officeDocument/2006/relationships" xmlns:m="http://schemas.openxmlformats.org/officeDocument/2006/math" xmlns:v="urn:schemas-microsoft-com:vml" xmlns:wp14="http://schemas.microsoft.com/office/word/2010/wordprocessingDrawing" xmlns:wp="http://schemas.openxmlformats.org/drawingml/2006/wordprocessingDrawing" xmlns:w10="urn:schemas-microsoft-com:office:word" xmlns:w="http://schemas.openxmlformats.org/wordprocessingml/2006/main" xmlns:w14="http://schemas.microsoft.com/office/word/2010/wordml" xmlns:w15="http://schemas.microsoft.com/office/word/2012/wordml" xmlns:w16cex="http://schemas.microsoft.com/office/word/2018/wordml/cex" xmlns:w16cid="http://schemas.microsoft.com/office/word/2016/wordml/cid" xmlns:w16="http://schemas.microsoft.com/office/word/2018/wordml" xmlns:w16du="http://schemas.microsoft.com/office/word/2023/wordml/word16du" xmlns:w16sdtdh="http://schemas.microsoft.com/office/word/2020/wordml/sdtdatahash" xmlns:w16sdtfl="http://schemas.microsoft.com/office/word/2024/wordml/sdtformatlock" xmlns:w16se="http://schemas.microsoft.com/office/word/2015/wordml/symex" xmlns:wpg="http://schemas.microsoft.com/office/word/2010/wordprocessingGroup" xmlns:wpi="http://schemas.microsoft.com/office/word/2010/wordprocessingInk" xmlns:wne="http://schemas.microsoft.com/office/word/2006/wordml" xmlns:wps="http://schemas.microsoft.com/office/word/2010/wordprocessingShape" mc:Ignorable="w14 w15 w16se w16cid w16 w16cex w16sdtdh w16sdtfl w16du wp14">
+<w:footnotes xmlns:wpc="http://schemas.microsoft.com/office/word/2010/wordprocessingCanvas" xmlns:cx="http://schemas.microsoft.com/office/drawing/2014/chartex" xmlns:cx1="http://schemas.microsoft.com/office/drawing/2015/9/8/chartex" xmlns:cx2="http://schemas.microsoft.com/office/drawing/2015/10/21/chartex" xmlns:cx3="http://schemas.microsoft.com/office/drawing/2016/5/9/chartex" xmlns:cx4="http://schemas.microsoft.com/office/drawing/2016/5/10/chartex" xmlns:cx5="http://schemas.microsoft.com/office/drawing/2016/5/11/chartex" xmlns:cx6="http://schemas.microsoft.com/office/drawing/2016/5/12/chartex" xmlns:cx7="http://schemas.microsoft.com/office/drawing/2016/5/13/chartex" xmlns:cx8="http://schemas.microsoft.com/office/drawing/2016/5/14/chartex" xmlns:mc="http://schemas.openxmlformats.org/markup-compatibility/2006" xmlns:aink="http://schemas.microsoft.com/office/drawing/2016/ink" xmlns:am3d="http://schemas.microsoft.com/office/drawing/2017/model3d" xmlns:o="urn:schemas-microsoft-com:office:office" xmlns:oel="http://schemas.microsoft.com/office/2019/extlst" xmlns:r="http://schemas.openxmlformats.org/officeDocument/2006/relationships" xmlns:m="http://schemas.openxmlformats.org/officeDocument/2006/math" xmlns:v="urn:schemas-microsoft-com:vml" xmlns:wp14="http://schemas.microsoft.com/office/word/2010/wordprocessingDrawing" xmlns:wp="http://schemas.openxmlformats.org/drawingml/2006/wordprocessingDrawing" xmlns:w10="urn:schemas-microsoft-com:office:word" xmlns:w="http://schemas.openxmlformats.org/wordprocessingml/2006/main" xmlns:w14="http://schemas.microsoft.com/office/word/2010/wordml" xmlns:w15="http://schemas.microsoft.com/office/word/2012/wordml" xmlns:w16cex="http://schemas.microsoft.com/office/word/2018/wordml/cex" xmlns:w16cid="http://schemas.microsoft.com/office/word/2016/wordml/cid" xmlns:w16="http://schemas.microsoft.com/office/word/2018/wordml" xmlns:w16sdtdh="http://schemas.microsoft.com/office/word/2020/wordml/sdtdatahash" xmlns:w16se="http://schemas.microsoft.com/office/word/2015/wordml/symex" xmlns:wpg="http://schemas.microsoft.com/office/word/2010/wordprocessingGroup" xmlns:wpi="http://schemas.microsoft.com/office/word/2010/wordprocessingInk" xmlns:wne="http://schemas.microsoft.com/office/word/2006/wordml" xmlns:wps="http://schemas.microsoft.com/office/word/2010/wordprocessingShape" mc:Ignorable="w14 w15 w16se w16cid w16 w16cex w16sdtdh wp14">
   <w:footnote w:type="separator" w:id="-1">
     <w:p>
       <w:pPr>
@@ -15499,7 +14738,7 @@
 </file>
 
 <file path=word/header1.xml><?xml version="1.0" encoding="utf-8"?>
-<w:hdr xmlns:wpc="http://schemas.microsoft.com/office/word/2010/wordprocessingCanvas" xmlns:cx="http://schemas.microsoft.com/office/drawing/2014/chartex" xmlns:cx1="http://schemas.microsoft.com/office/drawing/2015/9/8/chartex" xmlns:cx2="http://schemas.microsoft.com/office/drawing/2015/10/21/chartex" xmlns:cx3="http://schemas.microsoft.com/office/drawing/2016/5/9/chartex" xmlns:cx4="http://schemas.microsoft.com/office/drawing/2016/5/10/chartex" xmlns:cx5="http://schemas.microsoft.com/office/drawing/2016/5/11/chartex" xmlns:cx6="http://schemas.microsoft.com/office/drawing/2016/5/12/chartex" xmlns:cx7="http://schemas.microsoft.com/office/drawing/2016/5/13/chartex" xmlns:cx8="http://schemas.microsoft.com/office/drawing/2016/5/14/chartex" xmlns:mc="http://schemas.openxmlformats.org/markup-compatibility/2006" xmlns:aink="http://schemas.microsoft.com/office/drawing/2016/ink" xmlns:am3d="http://schemas.microsoft.com/office/drawing/2017/model3d" xmlns:o="urn:schemas-microsoft-com:office:office" xmlns:oel="http://schemas.microsoft.com/office/2019/extlst" xmlns:r="http://schemas.openxmlformats.org/officeDocument/2006/relationships" xmlns:m="http://schemas.openxmlformats.org/officeDocument/2006/math" xmlns:v="urn:schemas-microsoft-com:vml" xmlns:wp14="http://schemas.microsoft.com/office/word/2010/wordprocessingDrawing" xmlns:wp="http://schemas.openxmlformats.org/drawingml/2006/wordprocessingDrawing" xmlns:w10="urn:schemas-microsoft-com:office:word" xmlns:w="http://schemas.openxmlformats.org/wordprocessingml/2006/main" xmlns:w14="http://schemas.microsoft.com/office/word/2010/wordml" xmlns:w15="http://schemas.microsoft.com/office/word/2012/wordml" xmlns:w16cex="http://schemas.microsoft.com/office/word/2018/wordml/cex" xmlns:w16cid="http://schemas.microsoft.com/office/word/2016/wordml/cid" xmlns:w16="http://schemas.microsoft.com/office/word/2018/wordml" xmlns:w16du="http://schemas.microsoft.com/office/word/2023/wordml/word16du" xmlns:w16sdtdh="http://schemas.microsoft.com/office/word/2020/wordml/sdtdatahash" xmlns:w16sdtfl="http://schemas.microsoft.com/office/word/2024/wordml/sdtformatlock" xmlns:w16se="http://schemas.microsoft.com/office/word/2015/wordml/symex" xmlns:wpg="http://schemas.microsoft.com/office/word/2010/wordprocessingGroup" xmlns:wpi="http://schemas.microsoft.com/office/word/2010/wordprocessingInk" xmlns:wne="http://schemas.microsoft.com/office/word/2006/wordml" xmlns:wps="http://schemas.microsoft.com/office/word/2010/wordprocessingShape" mc:Ignorable="w14 w15 w16se w16cid w16 w16cex w16sdtdh w16sdtfl w16du wp14">
+<w:hdr xmlns:wpc="http://schemas.microsoft.com/office/word/2010/wordprocessingCanvas" xmlns:cx="http://schemas.microsoft.com/office/drawing/2014/chartex" xmlns:cx1="http://schemas.microsoft.com/office/drawing/2015/9/8/chartex" xmlns:cx2="http://schemas.microsoft.com/office/drawing/2015/10/21/chartex" xmlns:cx3="http://schemas.microsoft.com/office/drawing/2016/5/9/chartex" xmlns:cx4="http://schemas.microsoft.com/office/drawing/2016/5/10/chartex" xmlns:cx5="http://schemas.microsoft.com/office/drawing/2016/5/11/chartex" xmlns:cx6="http://schemas.microsoft.com/office/drawing/2016/5/12/chartex" xmlns:cx7="http://schemas.microsoft.com/office/drawing/2016/5/13/chartex" xmlns:cx8="http://schemas.microsoft.com/office/drawing/2016/5/14/chartex" xmlns:mc="http://schemas.openxmlformats.org/markup-compatibility/2006" xmlns:aink="http://schemas.microsoft.com/office/drawing/2016/ink" xmlns:am3d="http://schemas.microsoft.com/office/drawing/2017/model3d" xmlns:o="urn:schemas-microsoft-com:office:office" xmlns:oel="http://schemas.microsoft.com/office/2019/extlst" xmlns:r="http://schemas.openxmlformats.org/officeDocument/2006/relationships" xmlns:m="http://schemas.openxmlformats.org/officeDocument/2006/math" xmlns:v="urn:schemas-microsoft-com:vml" xmlns:wp14="http://schemas.microsoft.com/office/word/2010/wordprocessingDrawing" xmlns:wp="http://schemas.openxmlformats.org/drawingml/2006/wordprocessingDrawing" xmlns:w10="urn:schemas-microsoft-com:office:word" xmlns:w="http://schemas.openxmlformats.org/wordprocessingml/2006/main" xmlns:w14="http://schemas.microsoft.com/office/word/2010/wordml" xmlns:w15="http://schemas.microsoft.com/office/word/2012/wordml" xmlns:w16cex="http://schemas.microsoft.com/office/word/2018/wordml/cex" xmlns:w16cid="http://schemas.microsoft.com/office/word/2016/wordml/cid" xmlns:w16="http://schemas.microsoft.com/office/word/2018/wordml" xmlns:w16sdtdh="http://schemas.microsoft.com/office/word/2020/wordml/sdtdatahash" xmlns:w16se="http://schemas.microsoft.com/office/word/2015/wordml/symex" xmlns:wpg="http://schemas.microsoft.com/office/word/2010/wordprocessingGroup" xmlns:wpi="http://schemas.microsoft.com/office/word/2010/wordprocessingInk" xmlns:wne="http://schemas.microsoft.com/office/word/2006/wordml" xmlns:wps="http://schemas.microsoft.com/office/word/2010/wordprocessingShape" mc:Ignorable="w14 w15 w16se w16cid w16 w16cex w16sdtdh wp14">
   <w:tbl>
     <w:tblPr>
       <w:tblStyle w:val="Tablaconcuadrcula"/>
@@ -15753,7 +14992,7 @@
 </file>
 
 <file path=word/numbering.xml><?xml version="1.0" encoding="utf-8"?>
-<w:numbering xmlns:wpc="http://schemas.microsoft.com/office/word/2010/wordprocessingCanvas" xmlns:cx="http://schemas.microsoft.com/office/drawing/2014/chartex" xmlns:cx1="http://schemas.microsoft.com/office/drawing/2015/9/8/chartex" xmlns:cx2="http://schemas.microsoft.com/office/drawing/2015/10/21/chartex" xmlns:cx3="http://schemas.microsoft.com/office/drawing/2016/5/9/chartex" xmlns:cx4="http://schemas.microsoft.com/office/drawing/2016/5/10/chartex" xmlns:cx5="http://schemas.microsoft.com/office/drawing/2016/5/11/chartex" xmlns:cx6="http://schemas.microsoft.com/office/drawing/2016/5/12/chartex" xmlns:cx7="http://schemas.microsoft.com/office/drawing/2016/5/13/chartex" xmlns:cx8="http://schemas.microsoft.com/office/drawing/2016/5/14/chartex" xmlns:mc="http://schemas.openxmlformats.org/markup-compatibility/2006" xmlns:aink="http://schemas.microsoft.com/office/drawing/2016/ink" xmlns:am3d="http://schemas.microsoft.com/office/drawing/2017/model3d" xmlns:o="urn:schemas-microsoft-com:office:office" xmlns:oel="http://schemas.microsoft.com/office/2019/extlst" xmlns:r="http://schemas.openxmlformats.org/officeDocument/2006/relationships" xmlns:m="http://schemas.openxmlformats.org/officeDocument/2006/math" xmlns:v="urn:schemas-microsoft-com:vml" xmlns:wp14="http://schemas.microsoft.com/office/word/2010/wordprocessingDrawing" xmlns:wp="http://schemas.openxmlformats.org/drawingml/2006/wordprocessingDrawing" xmlns:w10="urn:schemas-microsoft-com:office:word" xmlns:w="http://schemas.openxmlformats.org/wordprocessingml/2006/main" xmlns:w14="http://schemas.microsoft.com/office/word/2010/wordml" xmlns:w15="http://schemas.microsoft.com/office/word/2012/wordml" xmlns:w16cex="http://schemas.microsoft.com/office/word/2018/wordml/cex" xmlns:w16cid="http://schemas.microsoft.com/office/word/2016/wordml/cid" xmlns:w16="http://schemas.microsoft.com/office/word/2018/wordml" xmlns:w16du="http://schemas.microsoft.com/office/word/2023/wordml/word16du" xmlns:w16sdtdh="http://schemas.microsoft.com/office/word/2020/wordml/sdtdatahash" xmlns:w16sdtfl="http://schemas.microsoft.com/office/word/2024/wordml/sdtformatlock" xmlns:w16se="http://schemas.microsoft.com/office/word/2015/wordml/symex" xmlns:wpg="http://schemas.microsoft.com/office/word/2010/wordprocessingGroup" xmlns:wpi="http://schemas.microsoft.com/office/word/2010/wordprocessingInk" xmlns:wne="http://schemas.microsoft.com/office/word/2006/wordml" xmlns:wps="http://schemas.microsoft.com/office/word/2010/wordprocessingShape" mc:Ignorable="w14 w15 w16se w16cid w16 w16cex w16sdtdh w16sdtfl w16du wp14">
+<w:numbering xmlns:wpc="http://schemas.microsoft.com/office/word/2010/wordprocessingCanvas" xmlns:cx="http://schemas.microsoft.com/office/drawing/2014/chartex" xmlns:cx1="http://schemas.microsoft.com/office/drawing/2015/9/8/chartex" xmlns:cx2="http://schemas.microsoft.com/office/drawing/2015/10/21/chartex" xmlns:cx3="http://schemas.microsoft.com/office/drawing/2016/5/9/chartex" xmlns:cx4="http://schemas.microsoft.com/office/drawing/2016/5/10/chartex" xmlns:cx5="http://schemas.microsoft.com/office/drawing/2016/5/11/chartex" xmlns:cx6="http://schemas.microsoft.com/office/drawing/2016/5/12/chartex" xmlns:cx7="http://schemas.microsoft.com/office/drawing/2016/5/13/chartex" xmlns:cx8="http://schemas.microsoft.com/office/drawing/2016/5/14/chartex" xmlns:mc="http://schemas.openxmlformats.org/markup-compatibility/2006" xmlns:aink="http://schemas.microsoft.com/office/drawing/2016/ink" xmlns:am3d="http://schemas.microsoft.com/office/drawing/2017/model3d" xmlns:o="urn:schemas-microsoft-com:office:office" xmlns:oel="http://schemas.microsoft.com/office/2019/extlst" xmlns:r="http://schemas.openxmlformats.org/officeDocument/2006/relationships" xmlns:m="http://schemas.openxmlformats.org/officeDocument/2006/math" xmlns:v="urn:schemas-microsoft-com:vml" xmlns:wp14="http://schemas.microsoft.com/office/word/2010/wordprocessingDrawing" xmlns:wp="http://schemas.openxmlformats.org/drawingml/2006/wordprocessingDrawing" xmlns:w10="urn:schemas-microsoft-com:office:word" xmlns:w="http://schemas.openxmlformats.org/wordprocessingml/2006/main" xmlns:w14="http://schemas.microsoft.com/office/word/2010/wordml" xmlns:w15="http://schemas.microsoft.com/office/word/2012/wordml" xmlns:w16cex="http://schemas.microsoft.com/office/word/2018/wordml/cex" xmlns:w16cid="http://schemas.microsoft.com/office/word/2016/wordml/cid" xmlns:w16="http://schemas.microsoft.com/office/word/2018/wordml" xmlns:w16sdtdh="http://schemas.microsoft.com/office/word/2020/wordml/sdtdatahash" xmlns:w16se="http://schemas.microsoft.com/office/word/2015/wordml/symex" xmlns:wpg="http://schemas.microsoft.com/office/word/2010/wordprocessingGroup" xmlns:wpi="http://schemas.microsoft.com/office/word/2010/wordprocessingInk" xmlns:wne="http://schemas.microsoft.com/office/word/2006/wordml" xmlns:wps="http://schemas.microsoft.com/office/word/2010/wordprocessingShape" mc:Ignorable="w14 w15 w16se w16cid w16 w16cex w16sdtdh wp14">
   <w:abstractNum w:abstractNumId="0" w15:restartNumberingAfterBreak="0">
     <w:nsid w:val="001A1FAD"/>
     <w:multiLevelType w:val="hybridMultilevel"/>
@@ -23877,7 +23116,7 @@
 </file>
 
 <file path=word/styles.xml><?xml version="1.0" encoding="utf-8"?>
-<w:styles xmlns:mc="http://schemas.openxmlformats.org/markup-compatibility/2006" xmlns:r="http://schemas.openxmlformats.org/officeDocument/2006/relationships" xmlns:w="http://schemas.openxmlformats.org/wordprocessingml/2006/main" xmlns:w14="http://schemas.microsoft.com/office/word/2010/wordml" xmlns:w15="http://schemas.microsoft.com/office/word/2012/wordml" xmlns:w16cex="http://schemas.microsoft.com/office/word/2018/wordml/cex" xmlns:w16cid="http://schemas.microsoft.com/office/word/2016/wordml/cid" xmlns:w16="http://schemas.microsoft.com/office/word/2018/wordml" xmlns:w16du="http://schemas.microsoft.com/office/word/2023/wordml/word16du" xmlns:w16sdtdh="http://schemas.microsoft.com/office/word/2020/wordml/sdtdatahash" xmlns:w16sdtfl="http://schemas.microsoft.com/office/word/2024/wordml/sdtformatlock" xmlns:w16se="http://schemas.microsoft.com/office/word/2015/wordml/symex" mc:Ignorable="w14 w15 w16se w16cid w16 w16cex w16sdtdh w16sdtfl w16du">
+<w:styles xmlns:mc="http://schemas.openxmlformats.org/markup-compatibility/2006" xmlns:r="http://schemas.openxmlformats.org/officeDocument/2006/relationships" xmlns:w="http://schemas.openxmlformats.org/wordprocessingml/2006/main" xmlns:w14="http://schemas.microsoft.com/office/word/2010/wordml" xmlns:w15="http://schemas.microsoft.com/office/word/2012/wordml" xmlns:w16cex="http://schemas.microsoft.com/office/word/2018/wordml/cex" xmlns:w16cid="http://schemas.microsoft.com/office/word/2016/wordml/cid" xmlns:w16="http://schemas.microsoft.com/office/word/2018/wordml" xmlns:w16sdtdh="http://schemas.microsoft.com/office/word/2020/wordml/sdtdatahash" xmlns:w16se="http://schemas.microsoft.com/office/word/2015/wordml/symex" mc:Ignorable="w14 w15 w16se w16cid w16 w16cex w16sdtdh">
   <w:docDefaults>
     <w:rPrDefault>
       <w:rPr>
@@ -25356,7 +24595,6 @@
     </c:plotArea>
     <c:plotVisOnly val="1"/>
     <c:dispBlanksAs val="gap"/>
-    <c:showDLblsOverMax val="0"/>
     <c:extLst>
       <c:ext xmlns:c16r3="http://schemas.microsoft.com/office/drawing/2017/03/chart" uri="{56B9EC1D-385E-4148-901F-78D8002777C0}">
         <c16r3:dataDisplayOptions16>
@@ -25364,6 +24602,7 @@
         </c16r3:dataDisplayOptions16>
       </c:ext>
     </c:extLst>
+    <c:showDLblsOverMax val="0"/>
   </c:chart>
   <c:spPr>
     <a:solidFill>

</xml_diff>